<commit_message>
WiFi Interface Using TCPIP to COM adapter
Uses a second program to act as a bridge between the TCPIP port and a virtual COM port to send WiFI target info to the PC program
</commit_message>
<xml_diff>
--- a/Documentation/Going Wireless.docx
+++ b/Documentation/Going Wireless.docx
@@ -1,6 +1,6 @@
 
 <file path=word/document.xml><?xml version="1.0" encoding="utf-8"?>
-<w:document xmlns:wpc="http://schemas.microsoft.com/office/word/2010/wordprocessingCanvas" xmlns:mo="http://schemas.microsoft.com/office/mac/office/2008/main" xmlns:mc="http://schemas.openxmlformats.org/markup-compatibility/2006" xmlns:mv="urn:schemas-microsoft-com:mac:vml" xmlns:o="urn:schemas-microsoft-com:office:office" xmlns:r="http://schemas.openxmlformats.org/officeDocument/2006/relationships" xmlns:m="http://schemas.openxmlformats.org/officeDocument/2006/math" xmlns:v="urn:schemas-microsoft-com:vml" xmlns:wp14="http://schemas.microsoft.com/office/word/2010/wordprocessingDrawing" xmlns:wp="http://schemas.openxmlformats.org/drawingml/2006/wordprocessingDrawing" xmlns:w10="urn:schemas-microsoft-com:office:word" xmlns:w="http://schemas.openxmlformats.org/wordprocessingml/2006/main" xmlns:w14="http://schemas.microsoft.com/office/word/2010/wordml" xmlns:wpg="http://schemas.microsoft.com/office/word/2010/wordprocessingGroup" xmlns:wpi="http://schemas.microsoft.com/office/word/2010/wordprocessingInk" xmlns:wne="http://schemas.microsoft.com/office/word/2006/wordml" xmlns:wps="http://schemas.microsoft.com/office/word/2010/wordprocessingShape" mc:Ignorable="w14 wp14">
+<w:document xmlns:wpc="http://schemas.microsoft.com/office/word/2010/wordprocessingCanvas" xmlns:cx="http://schemas.microsoft.com/office/drawing/2014/chartex" xmlns:cx1="http://schemas.microsoft.com/office/drawing/2015/9/8/chartex" xmlns:cx2="http://schemas.microsoft.com/office/drawing/2015/10/21/chartex" xmlns:cx3="http://schemas.microsoft.com/office/drawing/2016/5/9/chartex" xmlns:cx4="http://schemas.microsoft.com/office/drawing/2016/5/10/chartex" xmlns:cx5="http://schemas.microsoft.com/office/drawing/2016/5/11/chartex" xmlns:cx6="http://schemas.microsoft.com/office/drawing/2016/5/12/chartex" xmlns:cx7="http://schemas.microsoft.com/office/drawing/2016/5/13/chartex" xmlns:cx8="http://schemas.microsoft.com/office/drawing/2016/5/14/chartex" xmlns:mc="http://schemas.openxmlformats.org/markup-compatibility/2006" xmlns:aink="http://schemas.microsoft.com/office/drawing/2016/ink" xmlns:am3d="http://schemas.microsoft.com/office/drawing/2017/model3d" xmlns:o="urn:schemas-microsoft-com:office:office" xmlns:r="http://schemas.openxmlformats.org/officeDocument/2006/relationships" xmlns:m="http://schemas.openxmlformats.org/officeDocument/2006/math" xmlns:v="urn:schemas-microsoft-com:vml" xmlns:wp14="http://schemas.microsoft.com/office/word/2010/wordprocessingDrawing" xmlns:wp="http://schemas.openxmlformats.org/drawingml/2006/wordprocessingDrawing" xmlns:w10="urn:schemas-microsoft-com:office:word" xmlns:w="http://schemas.openxmlformats.org/wordprocessingml/2006/main" xmlns:w14="http://schemas.microsoft.com/office/word/2010/wordml" xmlns:w15="http://schemas.microsoft.com/office/word/2012/wordml" xmlns:w16cex="http://schemas.microsoft.com/office/word/2018/wordml/cex" xmlns:w16cid="http://schemas.microsoft.com/office/word/2016/wordml/cid" xmlns:w16="http://schemas.microsoft.com/office/word/2018/wordml" xmlns:w16se="http://schemas.microsoft.com/office/word/2015/wordml/symex" xmlns:wpg="http://schemas.microsoft.com/office/word/2010/wordprocessingGroup" xmlns:wpi="http://schemas.microsoft.com/office/word/2010/wordprocessingInk" xmlns:wne="http://schemas.microsoft.com/office/word/2006/wordml" xmlns:wps="http://schemas.microsoft.com/office/word/2010/wordprocessingShape" mc:Ignorable="w14 w15 w16se w16cid w16 w16cex wp14">
   <w:body>
     <w:p>
       <w:pPr>
@@ -79,11 +79,11 @@
           </mc:Choice>
           <mc:Fallback>
             <w:pict>
-              <v:shapetype id="_x0000_t202" coordsize="21600,21600" o:spt="202" path="m0,0l0,21600,21600,21600,21600,0xe">
+              <v:shapetype w14:anchorId="51BFB982" id="_x0000_t202" coordsize="21600,21600" o:spt="202" path="m,l,21600r21600,l21600,xe">
                 <v:stroke joinstyle="miter"/>
                 <v:path gradientshapeok="t" o:connecttype="rect"/>
               </v:shapetype>
-              <v:shape id="Text Box 1" o:spid="_x0000_s1026" type="#_x0000_t202" style="position:absolute;margin-left:.55pt;margin-top:49.5pt;width:471.95pt;height:5.25pt;z-index:251659264;visibility:visible;mso-wrap-style:square;mso-wrap-distance-left:9pt;mso-wrap-distance-top:0;mso-wrap-distance-right:9pt;mso-wrap-distance-bottom:0;mso-position-horizontal:absolute;mso-position-horizontal-relative:text;mso-position-vertical:absolute;mso-position-vertical-relative:text;v-text-anchor:top" o:gfxdata="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" fillcolor="white [3201]" strokeweight=".5pt">
+              <v:shape id="Text Box 1" o:spid="_x0000_s1026" type="#_x0000_t202" style="position:absolute;margin-left:.55pt;margin-top:49.5pt;width:471.95pt;height:5.25pt;z-index:251659264;visibility:visible;mso-wrap-style:square;mso-wrap-distance-left:9pt;mso-wrap-distance-top:0;mso-wrap-distance-right:9pt;mso-wrap-distance-bottom:0;mso-position-horizontal:absolute;mso-position-horizontal-relative:text;mso-position-vertical:absolute;mso-position-vertical-relative:text;v-text-anchor:top" o:gfxdata="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" fillcolor="white [3201]" strokeweight=".5pt">
                 <v:textbox>
                   <w:txbxContent>
                     <w:p/>
@@ -152,6 +152,11 @@
       </w:r>
       <w:r>
         <w:t>details the components and configuration needed to implement a wireless connection.</w:t>
+      </w:r>
+    </w:p>
+    <w:p>
+      <w:r>
+        <w:t xml:space="preserve">The application </w:t>
       </w:r>
     </w:p>
     <w:p/>
@@ -271,7 +276,6 @@
               </w:rPr>
             </w:pPr>
             <w:proofErr w:type="spellStart"/>
-            <w:proofErr w:type="gramStart"/>
             <w:r>
               <w:rPr>
                 <w:bCs/>
@@ -279,7 +283,6 @@
               <w:t>freETarget</w:t>
             </w:r>
             <w:proofErr w:type="spellEnd"/>
-            <w:proofErr w:type="gramEnd"/>
             <w:r>
               <w:rPr>
                 <w:bCs/>
@@ -331,7 +334,6 @@
               </w:rPr>
             </w:pPr>
             <w:proofErr w:type="spellStart"/>
-            <w:proofErr w:type="gramStart"/>
             <w:r>
               <w:rPr>
                 <w:bCs/>
@@ -339,7 +341,6 @@
               <w:t>freETarget</w:t>
             </w:r>
             <w:proofErr w:type="spellEnd"/>
-            <w:proofErr w:type="gramEnd"/>
             <w:r>
               <w:rPr>
                 <w:bCs/>
@@ -414,7 +415,7 @@
               </w:rPr>
               <w:t xml:space="preserve">Amazon </w:t>
             </w:r>
-            <w:hyperlink r:id="rId6" w:history="1">
+            <w:hyperlink r:id="rId5" w:history="1">
               <w:r>
                 <w:rPr>
                   <w:rStyle w:val="Hyperlink"/>
@@ -499,7 +500,7 @@
               </w:rPr>
               <w:t xml:space="preserve">Amazon </w:t>
             </w:r>
-            <w:hyperlink r:id="rId7" w:history="1">
+            <w:hyperlink r:id="rId6" w:history="1">
               <w:r>
                 <w:rPr>
                   <w:rStyle w:val="Hyperlink"/>
@@ -687,6 +688,8 @@
       </w:tr>
     </w:tbl>
     <w:p/>
+    <w:p/>
+    <w:p/>
     <w:p>
       <w:pPr>
         <w:rPr>
@@ -701,17 +704,16 @@
           <w:sz w:val="28"/>
           <w:szCs w:val="28"/>
         </w:rPr>
+        <w:lastRenderedPageBreak/>
         <w:t>INTRODUCTION</w:t>
       </w:r>
     </w:p>
     <w:p>
       <w:proofErr w:type="spellStart"/>
-      <w:proofErr w:type="gramStart"/>
       <w:r>
         <w:t>freETarget</w:t>
       </w:r>
       <w:proofErr w:type="spellEnd"/>
-      <w:proofErr w:type="gramEnd"/>
       <w:r>
         <w:t xml:space="preserve"> supports a </w:t>
       </w:r>
@@ -750,7 +752,6 @@
     </w:p>
     <w:p>
       <w:r>
-        <w:lastRenderedPageBreak/>
         <w:t>Installing the ESP-01 consists of the following steps</w:t>
       </w:r>
     </w:p>
@@ -836,26 +837,7 @@
         </w:numPr>
       </w:pPr>
       <w:r>
-        <w:t xml:space="preserve">On the </w:t>
-      </w:r>
-      <w:proofErr w:type="spellStart"/>
-      <w:r>
-        <w:t>freETarget</w:t>
-      </w:r>
-      <w:proofErr w:type="spellEnd"/>
-      <w:r>
-        <w:t xml:space="preserve"> PC application, choose </w:t>
-      </w:r>
-      <w:proofErr w:type="spellStart"/>
-      <w:r>
-        <w:t>WiFi</w:t>
-      </w:r>
-      <w:proofErr w:type="spellEnd"/>
-      <w:r>
-        <w:t xml:space="preserve"> and </w:t>
-      </w:r>
-      <w:r>
-        <w:t>CONNECT</w:t>
+        <w:t>Use the bridge application freeTargetWiFi2Com to connect the target to the program</w:t>
       </w:r>
     </w:p>
     <w:p/>
@@ -916,12 +898,10 @@
         <w:t xml:space="preserve">The ESP-01 is a self-contained circuit that operates at 3.3 Volts.  </w:t>
       </w:r>
       <w:proofErr w:type="spellStart"/>
-      <w:proofErr w:type="gramStart"/>
       <w:r>
         <w:t>freETarget</w:t>
       </w:r>
       <w:proofErr w:type="spellEnd"/>
-      <w:proofErr w:type="gramEnd"/>
       <w:r>
         <w:t xml:space="preserve"> operates at 5.0 Volts, so connecting an ESP-01 directly to the board will damage the </w:t>
       </w:r>
@@ -961,7 +941,7 @@
                     </pic:cNvPicPr>
                   </pic:nvPicPr>
                   <pic:blipFill>
-                    <a:blip r:embed="rId8">
+                    <a:blip r:embed="rId7">
                       <a:extLst>
                         <a:ext uri="{28A0092B-C50C-407E-A947-70E740481C1C}">
                           <a14:useLocalDpi xmlns:a14="http://schemas.microsoft.com/office/drawing/2010/main" val="0"/>
@@ -1017,15 +997,7 @@
       </w:r>
       <w:proofErr w:type="spellEnd"/>
       <w:r>
-        <w:t xml:space="preserve"> connect to each other using a short </w:t>
-      </w:r>
-      <w:proofErr w:type="gramStart"/>
-      <w:r>
-        <w:t>six pin</w:t>
-      </w:r>
-      <w:proofErr w:type="gramEnd"/>
-      <w:r>
-        <w:t xml:space="preserve"> connector illustrated in Figure 2.  While the </w:t>
+        <w:t xml:space="preserve"> connect to each other using a short six pin connector illustrated in Figure 2.  While the </w:t>
       </w:r>
       <w:r>
         <w:t>ESP-01</w:t>
@@ -1039,15 +1011,7 @@
       </w:r>
       <w:proofErr w:type="spellEnd"/>
       <w:r>
-        <w:t xml:space="preserve"> uses six, for the purposes of convenience two </w:t>
-      </w:r>
-      <w:proofErr w:type="gramStart"/>
-      <w:r>
-        <w:t>six pin</w:t>
-      </w:r>
-      <w:proofErr w:type="gramEnd"/>
-      <w:r>
-        <w:t xml:space="preserve"> connectors can be used.  </w:t>
+        <w:t xml:space="preserve"> uses six, for the purposes of convenience two six pin connectors can be used.  </w:t>
       </w:r>
     </w:p>
     <w:p>
@@ -1061,6 +1025,7 @@
           <w:sz w:val="24"/>
           <w:szCs w:val="24"/>
         </w:rPr>
+        <w:lastRenderedPageBreak/>
         <w:drawing>
           <wp:inline distT="0" distB="0" distL="0" distR="0" wp14:anchorId="71248F4D" wp14:editId="06E00CCE">
             <wp:extent cx="1714500" cy="1714500"/>
@@ -1079,7 +1044,7 @@
                     </pic:cNvPicPr>
                   </pic:nvPicPr>
                   <pic:blipFill>
-                    <a:blip r:embed="rId9">
+                    <a:blip r:embed="rId8">
                       <a:extLst>
                         <a:ext uri="{28A0092B-C50C-407E-A947-70E740481C1C}">
                           <a14:useLocalDpi xmlns:a14="http://schemas.microsoft.com/office/drawing/2010/main" val="0"/>
@@ -1122,7 +1087,6 @@
     </w:p>
     <w:p>
       <w:r>
-        <w:lastRenderedPageBreak/>
         <w:t xml:space="preserve">The wiring for each of the connectors </w:t>
       </w:r>
       <w:r>
@@ -1173,12 +1137,10 @@
               <w:jc w:val="center"/>
             </w:pPr>
             <w:proofErr w:type="spellStart"/>
-            <w:proofErr w:type="gramStart"/>
             <w:r>
               <w:t>freETarget</w:t>
             </w:r>
             <w:proofErr w:type="spellEnd"/>
-            <w:proofErr w:type="gramEnd"/>
           </w:p>
           <w:p>
             <w:pPr>
@@ -1539,12 +1501,10 @@
     </w:p>
     <w:p>
       <w:proofErr w:type="spellStart"/>
-      <w:proofErr w:type="gramStart"/>
       <w:r>
         <w:t>freETarget</w:t>
       </w:r>
       <w:proofErr w:type="spellEnd"/>
-      <w:proofErr w:type="gramEnd"/>
       <w:r>
         <w:t xml:space="preserve"> allows you to assign a name to each target for identification.  This name appears in the SSID of the </w:t>
       </w:r>
@@ -1577,11 +1537,14 @@
       </w:r>
     </w:p>
     <w:p/>
+    <w:p/>
+    <w:p/>
     <w:p>
       <w:pPr>
         <w:jc w:val="center"/>
       </w:pPr>
       <w:r>
+        <w:lastRenderedPageBreak/>
         <w:t xml:space="preserve">Table 2: </w:t>
       </w:r>
       <w:proofErr w:type="spellStart"/>
@@ -1688,10 +1651,7 @@
           </w:p>
           <w:p>
             <w:r>
-              <w:t>“</w:t>
-            </w:r>
-            <w:r>
-              <w:t>DOC",    "DOPEY",  "HAPPY",   "GRUMPY", "BASHFUL", "SNEEZEY", "SLEEPY"</w:t>
+              <w:t>“DOC",    "DOPEY",  "HAPPY",   "GRUMPY", "BASHFUL", "SNEEZEY", "SLEEPY"</w:t>
             </w:r>
           </w:p>
         </w:tc>
@@ -1752,26 +1712,346 @@
       </w:tr>
     </w:tbl>
     <w:p/>
+    <w:p>
+      <w:pPr>
+        <w:rPr>
+          <w:b/>
+          <w:bCs/>
+          <w:sz w:val="24"/>
+          <w:szCs w:val="24"/>
+        </w:rPr>
+      </w:pPr>
+      <w:r>
+        <w:rPr>
+          <w:b/>
+          <w:bCs/>
+          <w:sz w:val="24"/>
+          <w:szCs w:val="24"/>
+        </w:rPr>
+        <w:t>freeTargetWiFi2Com</w:t>
+      </w:r>
+    </w:p>
+    <w:p>
+      <w:pPr>
+        <w:pStyle w:val="NormalWeb"/>
+        <w:spacing w:before="0" w:beforeAutospacing="0" w:after="240" w:afterAutospacing="0"/>
+        <w:rPr>
+          <w:rFonts w:ascii="Helvetica" w:hAnsi="Helvetica"/>
+          <w:color w:val="24292E"/>
+        </w:rPr>
+      </w:pPr>
+      <w:r>
+        <w:rPr>
+          <w:rFonts w:ascii="Helvetica" w:hAnsi="Helvetica"/>
+          <w:color w:val="24292E"/>
+        </w:rPr>
+        <w:t xml:space="preserve">This is a simple </w:t>
+      </w:r>
+      <w:proofErr w:type="gramStart"/>
+      <w:r>
+        <w:rPr>
+          <w:rFonts w:ascii="Helvetica" w:hAnsi="Helvetica"/>
+          <w:color w:val="24292E"/>
+        </w:rPr>
+        <w:t>go based</w:t>
+      </w:r>
+      <w:proofErr w:type="gramEnd"/>
+      <w:r>
+        <w:rPr>
+          <w:rFonts w:ascii="Helvetica" w:hAnsi="Helvetica"/>
+          <w:color w:val="24292E"/>
+        </w:rPr>
+        <w:t xml:space="preserve"> app to bridge between the USB/COM port on the </w:t>
+      </w:r>
+      <w:proofErr w:type="spellStart"/>
+      <w:r>
+        <w:rPr>
+          <w:rFonts w:ascii="Helvetica" w:hAnsi="Helvetica"/>
+          <w:color w:val="24292E"/>
+        </w:rPr>
+        <w:t>freETarget</w:t>
+      </w:r>
+      <w:proofErr w:type="spellEnd"/>
+      <w:r>
+        <w:rPr>
+          <w:rFonts w:ascii="Helvetica" w:hAnsi="Helvetica"/>
+          <w:color w:val="24292E"/>
+        </w:rPr>
+        <w:t xml:space="preserve"> at</w:t>
+      </w:r>
+      <w:r>
+        <w:rPr>
+          <w:rFonts w:ascii="Helvetica" w:hAnsi="Helvetica"/>
+          <w:color w:val="24292E"/>
+        </w:rPr>
+        <w:t xml:space="preserve"> </w:t>
+      </w:r>
+      <w:r>
+        <w:rPr>
+          <w:rFonts w:ascii="Helvetica" w:hAnsi="Helvetica"/>
+          <w:color w:val="24292E"/>
+        </w:rPr>
+        <w:t xml:space="preserve">and the </w:t>
+      </w:r>
+      <w:proofErr w:type="spellStart"/>
+      <w:r>
+        <w:rPr>
+          <w:rFonts w:ascii="Helvetica" w:hAnsi="Helvetica"/>
+          <w:color w:val="24292E"/>
+        </w:rPr>
+        <w:t>wifi</w:t>
+      </w:r>
+      <w:proofErr w:type="spellEnd"/>
+      <w:r>
+        <w:rPr>
+          <w:rFonts w:ascii="Helvetica" w:hAnsi="Helvetica"/>
+          <w:color w:val="24292E"/>
+        </w:rPr>
+        <w:t xml:space="preserve"> enabled </w:t>
+      </w:r>
+      <w:proofErr w:type="spellStart"/>
+      <w:r>
+        <w:rPr>
+          <w:rFonts w:ascii="Helvetica" w:hAnsi="Helvetica"/>
+          <w:color w:val="24292E"/>
+        </w:rPr>
+        <w:t>freETarget</w:t>
+      </w:r>
+      <w:proofErr w:type="spellEnd"/>
+      <w:r>
+        <w:rPr>
+          <w:rFonts w:ascii="Helvetica" w:hAnsi="Helvetica"/>
+          <w:color w:val="24292E"/>
+        </w:rPr>
+        <w:t>.</w:t>
+      </w:r>
+      <w:r>
+        <w:rPr>
+          <w:rFonts w:ascii="Helvetica" w:hAnsi="Helvetica"/>
+          <w:color w:val="24292E"/>
+        </w:rPr>
+        <w:t xml:space="preserve">  You can download it at the downloads page </w:t>
+      </w:r>
+      <w:r>
+        <w:rPr>
+          <w:rFonts w:ascii="Helvetica" w:hAnsi="Helvetica"/>
+          <w:color w:val="24292E"/>
+        </w:rPr>
+        <w:t>https://free-e-target.com/downloads/</w:t>
+      </w:r>
+    </w:p>
+    <w:p>
+      <w:pPr>
+        <w:pStyle w:val="NormalWeb"/>
+        <w:spacing w:before="0" w:beforeAutospacing="0" w:after="240" w:afterAutospacing="0"/>
+        <w:rPr>
+          <w:rFonts w:ascii="Helvetica" w:hAnsi="Helvetica"/>
+          <w:color w:val="24292E"/>
+        </w:rPr>
+      </w:pPr>
+      <w:r>
+        <w:rPr>
+          <w:rFonts w:ascii="Helvetica" w:hAnsi="Helvetica"/>
+          <w:color w:val="24292E"/>
+        </w:rPr>
+        <w:t xml:space="preserve">This </w:t>
+      </w:r>
+      <w:bookmarkStart w:id="0" w:name="_GoBack"/>
+      <w:r>
+        <w:rPr>
+          <w:rFonts w:ascii="Helvetica" w:hAnsi="Helvetica"/>
+          <w:color w:val="24292E"/>
+        </w:rPr>
+        <w:t>version</w:t>
+      </w:r>
+      <w:bookmarkEnd w:id="0"/>
+      <w:r>
+        <w:rPr>
+          <w:rFonts w:ascii="Helvetica" w:hAnsi="Helvetica"/>
+          <w:color w:val="24292E"/>
+        </w:rPr>
+        <w:t xml:space="preserve"> forwards messages from the target to the pc software.</w:t>
+      </w:r>
+      <w:r>
+        <w:rPr>
+          <w:rFonts w:ascii="Helvetica" w:hAnsi="Helvetica"/>
+          <w:color w:val="24292E"/>
+        </w:rPr>
+        <w:t xml:space="preserve"> </w:t>
+      </w:r>
+      <w:r>
+        <w:rPr>
+          <w:rFonts w:ascii="Helvetica" w:hAnsi="Helvetica"/>
+          <w:color w:val="24292E"/>
+        </w:rPr>
+        <w:t>It rel</w:t>
+      </w:r>
+      <w:r>
+        <w:rPr>
+          <w:rFonts w:ascii="Helvetica" w:hAnsi="Helvetica"/>
+          <w:color w:val="24292E"/>
+        </w:rPr>
+        <w:t>ie</w:t>
+      </w:r>
+      <w:r>
+        <w:rPr>
+          <w:rFonts w:ascii="Helvetica" w:hAnsi="Helvetica"/>
+          <w:color w:val="24292E"/>
+        </w:rPr>
+        <w:t>s on a COM paring driver such as</w:t>
+      </w:r>
+      <w:r>
+        <w:rPr>
+          <w:rStyle w:val="apple-converted-space"/>
+          <w:rFonts w:ascii="Helvetica" w:hAnsi="Helvetica"/>
+          <w:color w:val="24292E"/>
+        </w:rPr>
+        <w:t> </w:t>
+      </w:r>
+      <w:hyperlink r:id="rId9" w:history="1">
+        <w:r>
+          <w:rPr>
+            <w:rStyle w:val="Hyperlink"/>
+            <w:rFonts w:ascii="Helvetica" w:hAnsi="Helvetica"/>
+          </w:rPr>
+          <w:t>http://com0com.sourceforge.net/</w:t>
+        </w:r>
+      </w:hyperlink>
+      <w:r>
+        <w:rPr>
+          <w:rFonts w:ascii="Helvetica" w:hAnsi="Helvetica"/>
+          <w:color w:val="24292E"/>
+        </w:rPr>
+        <w:t xml:space="preserve"> </w:t>
+      </w:r>
+      <w:r>
+        <w:rPr>
+          <w:rFonts w:ascii="Helvetica" w:hAnsi="Helvetica"/>
+          <w:color w:val="24292E"/>
+        </w:rPr>
+        <w:t xml:space="preserve">It assumes that the target is using the default </w:t>
+      </w:r>
+      <w:proofErr w:type="spellStart"/>
+      <w:r>
+        <w:rPr>
+          <w:rFonts w:ascii="Helvetica" w:hAnsi="Helvetica"/>
+          <w:color w:val="24292E"/>
+        </w:rPr>
+        <w:t>ip</w:t>
+      </w:r>
+      <w:proofErr w:type="spellEnd"/>
+      <w:r>
+        <w:rPr>
+          <w:rFonts w:ascii="Helvetica" w:hAnsi="Helvetica"/>
+          <w:color w:val="24292E"/>
+        </w:rPr>
+        <w:t xml:space="preserve"> address of 192.168.10.9 port 1090, and that the pc software is listening on COM8.</w:t>
+      </w:r>
+    </w:p>
+    <w:p>
+      <w:pPr>
+        <w:pStyle w:val="NormalWeb"/>
+        <w:spacing w:before="0" w:beforeAutospacing="0" w:after="240" w:afterAutospacing="0"/>
+        <w:rPr>
+          <w:rFonts w:ascii="Helvetica" w:hAnsi="Helvetica"/>
+          <w:color w:val="24292E"/>
+        </w:rPr>
+      </w:pPr>
+      <w:r>
+        <w:rPr>
+          <w:rFonts w:ascii="Helvetica" w:hAnsi="Helvetica"/>
+          <w:color w:val="24292E"/>
+        </w:rPr>
+        <w:t>To use the bridge first configure the pc software to listen on COM8, click the connect button in the top left on the pc software, then start wifi2com.exe either by double clicking on it in explorer or run it from a command line.</w:t>
+      </w:r>
+    </w:p>
+    <w:p>
+      <w:pPr>
+        <w:pStyle w:val="NormalWeb"/>
+        <w:spacing w:before="0" w:beforeAutospacing="0" w:after="240" w:afterAutospacing="0"/>
+        <w:rPr>
+          <w:rFonts w:ascii="Helvetica" w:hAnsi="Helvetica"/>
+          <w:color w:val="24292E"/>
+        </w:rPr>
+      </w:pPr>
+      <w:r>
+        <w:rPr>
+          <w:rFonts w:ascii="Helvetica" w:hAnsi="Helvetica"/>
+          <w:color w:val="24292E"/>
+        </w:rPr>
+        <w:t>Once the bridge has started it will display a message from the target with the version number, the PC Software will then show that it is connected after a few seconds.</w:t>
+      </w:r>
+    </w:p>
+    <w:p>
+      <w:pPr>
+        <w:pStyle w:val="NormalWeb"/>
+        <w:spacing w:before="0" w:beforeAutospacing="0" w:after="240" w:afterAutospacing="0"/>
+        <w:rPr>
+          <w:rFonts w:ascii="Helvetica" w:hAnsi="Helvetica"/>
+          <w:color w:val="24292E"/>
+        </w:rPr>
+      </w:pPr>
+      <w:r>
+        <w:rPr>
+          <w:rFonts w:ascii="Helvetica" w:hAnsi="Helvetica"/>
+          <w:color w:val="24292E"/>
+        </w:rPr>
+        <w:t>Each shot data will be displayed in the bridge output as it forwards it to the PC Software.</w:t>
+      </w:r>
+    </w:p>
+    <w:p>
+      <w:pPr>
+        <w:pStyle w:val="NormalWeb"/>
+        <w:spacing w:before="0" w:beforeAutospacing="0" w:after="240" w:afterAutospacing="0"/>
+        <w:rPr>
+          <w:rFonts w:ascii="Helvetica" w:hAnsi="Helvetica"/>
+          <w:color w:val="24292E"/>
+        </w:rPr>
+      </w:pPr>
+      <w:r>
+        <w:rPr>
+          <w:rFonts w:ascii="Helvetica" w:hAnsi="Helvetica"/>
+          <w:color w:val="24292E"/>
+        </w:rPr>
+        <w:t xml:space="preserve">If COM8 and COM9 are not available then you need to create a different pair with the COM pairing driver, for example COM1 and COM2, configure the PC software to listen on COM1, then you can use the following </w:t>
+      </w:r>
+      <w:proofErr w:type="spellStart"/>
+      <w:r>
+        <w:rPr>
+          <w:rFonts w:ascii="Helvetica" w:hAnsi="Helvetica"/>
+          <w:color w:val="24292E"/>
+        </w:rPr>
+        <w:t>syntac</w:t>
+      </w:r>
+      <w:proofErr w:type="spellEnd"/>
+      <w:r>
+        <w:rPr>
+          <w:rFonts w:ascii="Helvetica" w:hAnsi="Helvetica"/>
+          <w:color w:val="24292E"/>
+        </w:rPr>
+        <w:t xml:space="preserve"> to run the bridge to connect to COM2.</w:t>
+      </w:r>
+    </w:p>
+    <w:p>
+      <w:pPr>
+        <w:pStyle w:val="NormalWeb"/>
+        <w:spacing w:before="0" w:beforeAutospacing="0"/>
+        <w:rPr>
+          <w:rFonts w:ascii="Helvetica" w:hAnsi="Helvetica"/>
+          <w:color w:val="24292E"/>
+        </w:rPr>
+      </w:pPr>
+      <w:r>
+        <w:rPr>
+          <w:rFonts w:ascii="Helvetica" w:hAnsi="Helvetica"/>
+          <w:color w:val="24292E"/>
+        </w:rPr>
+        <w:t>wifi2com.exe -port=COM2</w:t>
+      </w:r>
+    </w:p>
     <w:p/>
-    <w:p>
-      <w:r>
-        <w:lastRenderedPageBreak/>
-        <w:t>PC Interface</w:t>
-      </w:r>
-    </w:p>
     <w:p/>
-    <w:p>
-      <w:r>
-        <w:t>John</w:t>
-      </w:r>
-      <w:bookmarkStart w:id="0" w:name="_GoBack"/>
-      <w:bookmarkEnd w:id="0"/>
-    </w:p>
-    <w:p>
-      <w:r>
-        <w:t>Please put in screen shots of the appropriate parts.</w:t>
-      </w:r>
-    </w:p>
+    <w:p/>
     <w:p/>
     <w:p>
       <w:pPr>
@@ -1837,7 +2117,6 @@
         </w:rPr>
       </w:pPr>
       <w:proofErr w:type="spellStart"/>
-      <w:proofErr w:type="gramStart"/>
       <w:r>
         <w:rPr>
           <w:b/>
@@ -1845,7 +2124,6 @@
         <w:t>freETarget</w:t>
       </w:r>
       <w:proofErr w:type="spellEnd"/>
-      <w:proofErr w:type="gramEnd"/>
       <w:r>
         <w:rPr>
           <w:b/>
@@ -1932,8 +2210,8 @@
 </file>
 
 <file path=word/numbering.xml><?xml version="1.0" encoding="utf-8"?>
-<w:numbering xmlns:wpc="http://schemas.microsoft.com/office/word/2010/wordprocessingCanvas" xmlns:mo="http://schemas.microsoft.com/office/mac/office/2008/main" xmlns:mc="http://schemas.openxmlformats.org/markup-compatibility/2006" xmlns:mv="urn:schemas-microsoft-com:mac:vml" xmlns:o="urn:schemas-microsoft-com:office:office" xmlns:r="http://schemas.openxmlformats.org/officeDocument/2006/relationships" xmlns:m="http://schemas.openxmlformats.org/officeDocument/2006/math" xmlns:v="urn:schemas-microsoft-com:vml" xmlns:wp14="http://schemas.microsoft.com/office/word/2010/wordprocessingDrawing" xmlns:wp="http://schemas.openxmlformats.org/drawingml/2006/wordprocessingDrawing" xmlns:w10="urn:schemas-microsoft-com:office:word" xmlns:w="http://schemas.openxmlformats.org/wordprocessingml/2006/main" xmlns:w14="http://schemas.microsoft.com/office/word/2010/wordml" xmlns:wpg="http://schemas.microsoft.com/office/word/2010/wordprocessingGroup" xmlns:wpi="http://schemas.microsoft.com/office/word/2010/wordprocessingInk" xmlns:wne="http://schemas.microsoft.com/office/word/2006/wordml" xmlns:wps="http://schemas.microsoft.com/office/word/2010/wordprocessingShape" mc:Ignorable="w14 wp14">
-  <w:abstractNum w:abstractNumId="0">
+<w:numbering xmlns:wpc="http://schemas.microsoft.com/office/word/2010/wordprocessingCanvas" xmlns:cx="http://schemas.microsoft.com/office/drawing/2014/chartex" xmlns:cx1="http://schemas.microsoft.com/office/drawing/2015/9/8/chartex" xmlns:cx2="http://schemas.microsoft.com/office/drawing/2015/10/21/chartex" xmlns:cx3="http://schemas.microsoft.com/office/drawing/2016/5/9/chartex" xmlns:cx4="http://schemas.microsoft.com/office/drawing/2016/5/10/chartex" xmlns:cx5="http://schemas.microsoft.com/office/drawing/2016/5/11/chartex" xmlns:cx6="http://schemas.microsoft.com/office/drawing/2016/5/12/chartex" xmlns:cx7="http://schemas.microsoft.com/office/drawing/2016/5/13/chartex" xmlns:cx8="http://schemas.microsoft.com/office/drawing/2016/5/14/chartex" xmlns:mc="http://schemas.openxmlformats.org/markup-compatibility/2006" xmlns:aink="http://schemas.microsoft.com/office/drawing/2016/ink" xmlns:am3d="http://schemas.microsoft.com/office/drawing/2017/model3d" xmlns:o="urn:schemas-microsoft-com:office:office" xmlns:r="http://schemas.openxmlformats.org/officeDocument/2006/relationships" xmlns:m="http://schemas.openxmlformats.org/officeDocument/2006/math" xmlns:v="urn:schemas-microsoft-com:vml" xmlns:wp14="http://schemas.microsoft.com/office/word/2010/wordprocessingDrawing" xmlns:wp="http://schemas.openxmlformats.org/drawingml/2006/wordprocessingDrawing" xmlns:w10="urn:schemas-microsoft-com:office:word" xmlns:w="http://schemas.openxmlformats.org/wordprocessingml/2006/main" xmlns:w14="http://schemas.microsoft.com/office/word/2010/wordml" xmlns:w15="http://schemas.microsoft.com/office/word/2012/wordml" xmlns:w16cex="http://schemas.microsoft.com/office/word/2018/wordml/cex" xmlns:w16cid="http://schemas.microsoft.com/office/word/2016/wordml/cid" xmlns:w16="http://schemas.microsoft.com/office/word/2018/wordml" xmlns:w16se="http://schemas.microsoft.com/office/word/2015/wordml/symex" xmlns:wpg="http://schemas.microsoft.com/office/word/2010/wordprocessingGroup" xmlns:wpi="http://schemas.microsoft.com/office/word/2010/wordprocessingInk" xmlns:wne="http://schemas.microsoft.com/office/word/2006/wordml" xmlns:wps="http://schemas.microsoft.com/office/word/2010/wordprocessingShape" mc:Ignorable="w14 w15 w16se w16cid w16 w16cex wp14">
+  <w:abstractNum w:abstractNumId="0" w15:restartNumberingAfterBreak="0">
     <w:nsid w:val="007C384C"/>
     <w:multiLevelType w:val="hybridMultilevel"/>
     <w:tmpl w:val="D48EE0E4"/>
@@ -2046,7 +2324,7 @@
       </w:rPr>
     </w:lvl>
   </w:abstractNum>
-  <w:abstractNum w:abstractNumId="1">
+  <w:abstractNum w:abstractNumId="1" w15:restartNumberingAfterBreak="0">
     <w:nsid w:val="01054FF0"/>
     <w:multiLevelType w:val="hybridMultilevel"/>
     <w:tmpl w:val="8582581A"/>
@@ -2159,7 +2437,7 @@
       </w:rPr>
     </w:lvl>
   </w:abstractNum>
-  <w:abstractNum w:abstractNumId="2">
+  <w:abstractNum w:abstractNumId="2" w15:restartNumberingAfterBreak="0">
     <w:nsid w:val="02371C71"/>
     <w:multiLevelType w:val="hybridMultilevel"/>
     <w:tmpl w:val="8ABE4470"/>
@@ -2272,7 +2550,7 @@
       </w:rPr>
     </w:lvl>
   </w:abstractNum>
-  <w:abstractNum w:abstractNumId="3">
+  <w:abstractNum w:abstractNumId="3" w15:restartNumberingAfterBreak="0">
     <w:nsid w:val="286436DD"/>
     <w:multiLevelType w:val="hybridMultilevel"/>
     <w:tmpl w:val="0F38345A"/>
@@ -2385,7 +2663,7 @@
       </w:rPr>
     </w:lvl>
   </w:abstractNum>
-  <w:abstractNum w:abstractNumId="4">
+  <w:abstractNum w:abstractNumId="4" w15:restartNumberingAfterBreak="0">
     <w:nsid w:val="454B2400"/>
     <w:multiLevelType w:val="hybridMultilevel"/>
     <w:tmpl w:val="CE483FAA"/>
@@ -2498,7 +2776,7 @@
       </w:rPr>
     </w:lvl>
   </w:abstractNum>
-  <w:abstractNum w:abstractNumId="5">
+  <w:abstractNum w:abstractNumId="5" w15:restartNumberingAfterBreak="0">
     <w:nsid w:val="492B4903"/>
     <w:multiLevelType w:val="hybridMultilevel"/>
     <w:tmpl w:val="9CD6421C"/>
@@ -2611,7 +2889,7 @@
       </w:rPr>
     </w:lvl>
   </w:abstractNum>
-  <w:abstractNum w:abstractNumId="6">
+  <w:abstractNum w:abstractNumId="6" w15:restartNumberingAfterBreak="0">
     <w:nsid w:val="5C7D6026"/>
     <w:multiLevelType w:val="hybridMultilevel"/>
     <w:tmpl w:val="56F455CE"/>
@@ -2724,7 +3002,7 @@
       </w:rPr>
     </w:lvl>
   </w:abstractNum>
-  <w:abstractNum w:abstractNumId="7">
+  <w:abstractNum w:abstractNumId="7" w15:restartNumberingAfterBreak="0">
     <w:nsid w:val="62FF1795"/>
     <w:multiLevelType w:val="hybridMultilevel"/>
     <w:tmpl w:val="BA76F16C"/>
@@ -2865,7 +3143,7 @@
 </file>
 
 <file path=word/styles.xml><?xml version="1.0" encoding="utf-8"?>
-<w:styles xmlns:mc="http://schemas.openxmlformats.org/markup-compatibility/2006" xmlns:r="http://schemas.openxmlformats.org/officeDocument/2006/relationships" xmlns:w="http://schemas.openxmlformats.org/wordprocessingml/2006/main" xmlns:w14="http://schemas.microsoft.com/office/word/2010/wordml" mc:Ignorable="w14">
+<w:styles xmlns:mc="http://schemas.openxmlformats.org/markup-compatibility/2006" xmlns:r="http://schemas.openxmlformats.org/officeDocument/2006/relationships" xmlns:w="http://schemas.openxmlformats.org/wordprocessingml/2006/main" xmlns:w14="http://schemas.microsoft.com/office/word/2010/wordml" xmlns:w15="http://schemas.microsoft.com/office/word/2012/wordml" xmlns:w16cex="http://schemas.microsoft.com/office/word/2018/wordml/cex" xmlns:w16cid="http://schemas.microsoft.com/office/word/2016/wordml/cid" xmlns:w16="http://schemas.microsoft.com/office/word/2018/wordml" xmlns:w16se="http://schemas.microsoft.com/office/word/2015/wordml/symex" mc:Ignorable="w14 w15 w16se w16cid w16 w16cex">
   <w:docDefaults>
     <w:rPrDefault>
       <w:rPr>
@@ -2881,153 +3159,379 @@
       </w:pPr>
     </w:pPrDefault>
   </w:docDefaults>
-  <w:latentStyles w:defLockedState="0" w:defUIPriority="99" w:defSemiHidden="1" w:defUnhideWhenUsed="1" w:defQFormat="0" w:count="276">
-    <w:lsdException w:name="Normal" w:semiHidden="0" w:uiPriority="0" w:unhideWhenUsed="0" w:qFormat="1"/>
-    <w:lsdException w:name="heading 1" w:semiHidden="0" w:uiPriority="9" w:unhideWhenUsed="0" w:qFormat="1"/>
-    <w:lsdException w:name="heading 2" w:uiPriority="9" w:qFormat="1"/>
-    <w:lsdException w:name="heading 3" w:uiPriority="9" w:qFormat="1"/>
-    <w:lsdException w:name="heading 4" w:uiPriority="9" w:qFormat="1"/>
-    <w:lsdException w:name="heading 5" w:uiPriority="9" w:qFormat="1"/>
-    <w:lsdException w:name="heading 6" w:uiPriority="9" w:qFormat="1"/>
-    <w:lsdException w:name="heading 7" w:uiPriority="9" w:qFormat="1"/>
-    <w:lsdException w:name="heading 8" w:uiPriority="9" w:qFormat="1"/>
-    <w:lsdException w:name="heading 9" w:uiPriority="9" w:qFormat="1"/>
-    <w:lsdException w:name="toc 1" w:uiPriority="39"/>
-    <w:lsdException w:name="toc 2" w:uiPriority="39"/>
-    <w:lsdException w:name="toc 3" w:uiPriority="39"/>
-    <w:lsdException w:name="toc 4" w:uiPriority="39"/>
-    <w:lsdException w:name="toc 5" w:uiPriority="39"/>
-    <w:lsdException w:name="toc 6" w:uiPriority="39"/>
-    <w:lsdException w:name="toc 7" w:uiPriority="39"/>
-    <w:lsdException w:name="toc 8" w:uiPriority="39"/>
-    <w:lsdException w:name="toc 9" w:uiPriority="39"/>
-    <w:lsdException w:name="caption" w:uiPriority="35" w:qFormat="1"/>
-    <w:lsdException w:name="Title" w:semiHidden="0" w:uiPriority="10" w:unhideWhenUsed="0" w:qFormat="1"/>
-    <w:lsdException w:name="Default Paragraph Font" w:uiPriority="1"/>
-    <w:lsdException w:name="Subtitle" w:semiHidden="0" w:uiPriority="11" w:unhideWhenUsed="0" w:qFormat="1"/>
-    <w:lsdException w:name="Strong" w:semiHidden="0" w:uiPriority="22" w:unhideWhenUsed="0" w:qFormat="1"/>
-    <w:lsdException w:name="Emphasis" w:semiHidden="0" w:uiPriority="20" w:unhideWhenUsed="0" w:qFormat="1"/>
-    <w:lsdException w:name="Table Grid" w:semiHidden="0" w:uiPriority="39" w:unhideWhenUsed="0"/>
-    <w:lsdException w:name="Note Level 1" w:semiHidden="0" w:unhideWhenUsed="0"/>
-    <w:lsdException w:name="Note Level 2" w:semiHidden="0" w:unhideWhenUsed="0"/>
-    <w:lsdException w:name="Note Level 3" w:semiHidden="0" w:unhideWhenUsed="0"/>
-    <w:lsdException w:name="Note Level 4" w:semiHidden="0" w:unhideWhenUsed="0"/>
-    <w:lsdException w:name="Note Level 5" w:semiHidden="0" w:unhideWhenUsed="0"/>
-    <w:lsdException w:name="Note Level 6" w:semiHidden="0" w:unhideWhenUsed="0"/>
-    <w:lsdException w:name="Note Level 7" w:semiHidden="0" w:unhideWhenUsed="0"/>
-    <w:lsdException w:name="Note Level 8" w:semiHidden="0" w:unhideWhenUsed="0"/>
-    <w:lsdException w:name="Note Level 9" w:semiHidden="0" w:unhideWhenUsed="0"/>
-    <w:lsdException w:name="Placeholder Text" w:unhideWhenUsed="0"/>
-    <w:lsdException w:name="No Spacing" w:semiHidden="0" w:uiPriority="1" w:unhideWhenUsed="0" w:qFormat="1"/>
-    <w:lsdException w:name="Light Shading" w:semiHidden="0" w:uiPriority="60" w:unhideWhenUsed="0"/>
-    <w:lsdException w:name="Light List" w:semiHidden="0" w:uiPriority="61" w:unhideWhenUsed="0"/>
-    <w:lsdException w:name="Light Grid" w:semiHidden="0" w:uiPriority="62" w:unhideWhenUsed="0"/>
-    <w:lsdException w:name="Medium Shading 1" w:semiHidden="0" w:uiPriority="63" w:unhideWhenUsed="0"/>
-    <w:lsdException w:name="Medium Shading 2" w:semiHidden="0" w:uiPriority="64" w:unhideWhenUsed="0"/>
-    <w:lsdException w:name="Medium List 1" w:semiHidden="0" w:uiPriority="65" w:unhideWhenUsed="0"/>
-    <w:lsdException w:name="Medium List 2" w:semiHidden="0" w:uiPriority="66" w:unhideWhenUsed="0"/>
-    <w:lsdException w:name="Medium Grid 1" w:semiHidden="0" w:uiPriority="67" w:unhideWhenUsed="0"/>
-    <w:lsdException w:name="Medium Grid 2" w:semiHidden="0" w:uiPriority="68" w:unhideWhenUsed="0"/>
-    <w:lsdException w:name="Medium Grid 3" w:semiHidden="0" w:uiPriority="69" w:unhideWhenUsed="0"/>
-    <w:lsdException w:name="Dark List" w:semiHidden="0" w:uiPriority="70" w:unhideWhenUsed="0"/>
-    <w:lsdException w:name="Colorful Shading" w:semiHidden="0" w:uiPriority="71" w:unhideWhenUsed="0"/>
-    <w:lsdException w:name="Colorful List" w:semiHidden="0" w:uiPriority="72" w:unhideWhenUsed="0"/>
-    <w:lsdException w:name="Colorful Grid" w:semiHidden="0" w:uiPriority="73" w:unhideWhenUsed="0"/>
-    <w:lsdException w:name="Light Shading Accent 1" w:semiHidden="0" w:uiPriority="60" w:unhideWhenUsed="0"/>
-    <w:lsdException w:name="Light List Accent 1" w:semiHidden="0" w:uiPriority="61" w:unhideWhenUsed="0"/>
-    <w:lsdException w:name="Light Grid Accent 1" w:semiHidden="0" w:uiPriority="62" w:unhideWhenUsed="0"/>
-    <w:lsdException w:name="Medium Shading 1 Accent 1" w:semiHidden="0" w:uiPriority="63" w:unhideWhenUsed="0"/>
-    <w:lsdException w:name="Medium Shading 2 Accent 1" w:semiHidden="0" w:uiPriority="64" w:unhideWhenUsed="0"/>
-    <w:lsdException w:name="Medium List 1 Accent 1" w:semiHidden="0" w:uiPriority="65" w:unhideWhenUsed="0"/>
-    <w:lsdException w:name="Revision" w:unhideWhenUsed="0"/>
-    <w:lsdException w:name="List Paragraph" w:semiHidden="0" w:uiPriority="34" w:unhideWhenUsed="0" w:qFormat="1"/>
-    <w:lsdException w:name="Quote" w:semiHidden="0" w:uiPriority="29" w:unhideWhenUsed="0" w:qFormat="1"/>
-    <w:lsdException w:name="Intense Quote" w:semiHidden="0" w:uiPriority="30" w:unhideWhenUsed="0" w:qFormat="1"/>
-    <w:lsdException w:name="Medium List 2 Accent 1" w:semiHidden="0" w:uiPriority="66" w:unhideWhenUsed="0"/>
-    <w:lsdException w:name="Medium Grid 1 Accent 1" w:semiHidden="0" w:uiPriority="67" w:unhideWhenUsed="0"/>
-    <w:lsdException w:name="Medium Grid 2 Accent 1" w:semiHidden="0" w:uiPriority="68" w:unhideWhenUsed="0"/>
-    <w:lsdException w:name="Medium Grid 3 Accent 1" w:semiHidden="0" w:uiPriority="69" w:unhideWhenUsed="0"/>
-    <w:lsdException w:name="Dark List Accent 1" w:semiHidden="0" w:uiPriority="70" w:unhideWhenUsed="0"/>
-    <w:lsdException w:name="Colorful Shading Accent 1" w:semiHidden="0" w:uiPriority="71" w:unhideWhenUsed="0"/>
-    <w:lsdException w:name="Colorful List Accent 1" w:semiHidden="0" w:uiPriority="72" w:unhideWhenUsed="0"/>
-    <w:lsdException w:name="Colorful Grid Accent 1" w:semiHidden="0" w:uiPriority="73" w:unhideWhenUsed="0"/>
-    <w:lsdException w:name="Light Shading Accent 2" w:semiHidden="0" w:uiPriority="60" w:unhideWhenUsed="0"/>
-    <w:lsdException w:name="Light List Accent 2" w:semiHidden="0" w:uiPriority="61" w:unhideWhenUsed="0"/>
-    <w:lsdException w:name="Light Grid Accent 2" w:semiHidden="0" w:uiPriority="62" w:unhideWhenUsed="0"/>
-    <w:lsdException w:name="Medium Shading 1 Accent 2" w:semiHidden="0" w:uiPriority="63" w:unhideWhenUsed="0"/>
-    <w:lsdException w:name="Medium Shading 2 Accent 2" w:semiHidden="0" w:uiPriority="64" w:unhideWhenUsed="0"/>
-    <w:lsdException w:name="Medium List 1 Accent 2" w:semiHidden="0" w:uiPriority="65" w:unhideWhenUsed="0"/>
-    <w:lsdException w:name="Medium List 2 Accent 2" w:semiHidden="0" w:uiPriority="66" w:unhideWhenUsed="0"/>
-    <w:lsdException w:name="Medium Grid 1 Accent 2" w:semiHidden="0" w:uiPriority="67" w:unhideWhenUsed="0"/>
-    <w:lsdException w:name="Medium Grid 2 Accent 2" w:semiHidden="0" w:uiPriority="68" w:unhideWhenUsed="0"/>
-    <w:lsdException w:name="Medium Grid 3 Accent 2" w:semiHidden="0" w:uiPriority="69" w:unhideWhenUsed="0"/>
-    <w:lsdException w:name="Dark List Accent 2" w:semiHidden="0" w:uiPriority="70" w:unhideWhenUsed="0"/>
-    <w:lsdException w:name="Colorful Shading Accent 2" w:semiHidden="0" w:uiPriority="71" w:unhideWhenUsed="0"/>
-    <w:lsdException w:name="Colorful List Accent 2" w:semiHidden="0" w:uiPriority="72" w:unhideWhenUsed="0"/>
-    <w:lsdException w:name="Colorful Grid Accent 2" w:semiHidden="0" w:uiPriority="73" w:unhideWhenUsed="0"/>
-    <w:lsdException w:name="Light Shading Accent 3" w:semiHidden="0" w:uiPriority="60" w:unhideWhenUsed="0"/>
-    <w:lsdException w:name="Light List Accent 3" w:semiHidden="0" w:uiPriority="61" w:unhideWhenUsed="0"/>
-    <w:lsdException w:name="Light Grid Accent 3" w:semiHidden="0" w:uiPriority="62" w:unhideWhenUsed="0"/>
-    <w:lsdException w:name="Medium Shading 1 Accent 3" w:semiHidden="0" w:uiPriority="63" w:unhideWhenUsed="0"/>
-    <w:lsdException w:name="Medium Shading 2 Accent 3" w:semiHidden="0" w:uiPriority="64" w:unhideWhenUsed="0"/>
-    <w:lsdException w:name="Medium List 1 Accent 3" w:semiHidden="0" w:uiPriority="65" w:unhideWhenUsed="0"/>
-    <w:lsdException w:name="Medium List 2 Accent 3" w:semiHidden="0" w:uiPriority="66" w:unhideWhenUsed="0"/>
-    <w:lsdException w:name="Medium Grid 1 Accent 3" w:semiHidden="0" w:uiPriority="67" w:unhideWhenUsed="0"/>
-    <w:lsdException w:name="Medium Grid 2 Accent 3" w:semiHidden="0" w:uiPriority="68" w:unhideWhenUsed="0"/>
-    <w:lsdException w:name="Medium Grid 3 Accent 3" w:semiHidden="0" w:uiPriority="69" w:unhideWhenUsed="0"/>
-    <w:lsdException w:name="Dark List Accent 3" w:semiHidden="0" w:uiPriority="70" w:unhideWhenUsed="0"/>
-    <w:lsdException w:name="Colorful Shading Accent 3" w:semiHidden="0" w:uiPriority="71" w:unhideWhenUsed="0"/>
-    <w:lsdException w:name="Colorful List Accent 3" w:semiHidden="0" w:uiPriority="72" w:unhideWhenUsed="0"/>
-    <w:lsdException w:name="Colorful Grid Accent 3" w:semiHidden="0" w:uiPriority="73" w:unhideWhenUsed="0"/>
-    <w:lsdException w:name="Light Shading Accent 4" w:semiHidden="0" w:uiPriority="60" w:unhideWhenUsed="0"/>
-    <w:lsdException w:name="Light List Accent 4" w:semiHidden="0" w:uiPriority="61" w:unhideWhenUsed="0"/>
-    <w:lsdException w:name="Light Grid Accent 4" w:semiHidden="0" w:uiPriority="62" w:unhideWhenUsed="0"/>
-    <w:lsdException w:name="Medium Shading 1 Accent 4" w:semiHidden="0" w:uiPriority="63" w:unhideWhenUsed="0"/>
-    <w:lsdException w:name="Medium Shading 2 Accent 4" w:semiHidden="0" w:uiPriority="64" w:unhideWhenUsed="0"/>
-    <w:lsdException w:name="Medium List 1 Accent 4" w:semiHidden="0" w:uiPriority="65" w:unhideWhenUsed="0"/>
-    <w:lsdException w:name="Medium List 2 Accent 4" w:semiHidden="0" w:uiPriority="66" w:unhideWhenUsed="0"/>
-    <w:lsdException w:name="Medium Grid 1 Accent 4" w:semiHidden="0" w:uiPriority="67" w:unhideWhenUsed="0"/>
-    <w:lsdException w:name="Medium Grid 2 Accent 4" w:semiHidden="0" w:uiPriority="68" w:unhideWhenUsed="0"/>
-    <w:lsdException w:name="Medium Grid 3 Accent 4" w:semiHidden="0" w:uiPriority="69" w:unhideWhenUsed="0"/>
-    <w:lsdException w:name="Dark List Accent 4" w:semiHidden="0" w:uiPriority="70" w:unhideWhenUsed="0"/>
-    <w:lsdException w:name="Colorful Shading Accent 4" w:semiHidden="0" w:uiPriority="71" w:unhideWhenUsed="0"/>
-    <w:lsdException w:name="Colorful List Accent 4" w:semiHidden="0" w:uiPriority="72" w:unhideWhenUsed="0"/>
-    <w:lsdException w:name="Colorful Grid Accent 4" w:semiHidden="0" w:uiPriority="73" w:unhideWhenUsed="0"/>
-    <w:lsdException w:name="Light Shading Accent 5" w:semiHidden="0" w:uiPriority="60" w:unhideWhenUsed="0"/>
-    <w:lsdException w:name="Light List Accent 5" w:semiHidden="0" w:uiPriority="61" w:unhideWhenUsed="0"/>
-    <w:lsdException w:name="Light Grid Accent 5" w:semiHidden="0" w:uiPriority="62" w:unhideWhenUsed="0"/>
-    <w:lsdException w:name="Medium Shading 1 Accent 5" w:semiHidden="0" w:uiPriority="63" w:unhideWhenUsed="0"/>
-    <w:lsdException w:name="Medium Shading 2 Accent 5" w:semiHidden="0" w:uiPriority="64" w:unhideWhenUsed="0"/>
-    <w:lsdException w:name="Medium List 1 Accent 5" w:semiHidden="0" w:uiPriority="65" w:unhideWhenUsed="0"/>
-    <w:lsdException w:name="Medium List 2 Accent 5" w:semiHidden="0" w:uiPriority="66" w:unhideWhenUsed="0"/>
-    <w:lsdException w:name="Medium Grid 1 Accent 5" w:semiHidden="0" w:uiPriority="67" w:unhideWhenUsed="0"/>
-    <w:lsdException w:name="Medium Grid 2 Accent 5" w:semiHidden="0" w:uiPriority="68" w:unhideWhenUsed="0"/>
-    <w:lsdException w:name="Medium Grid 3 Accent 5" w:semiHidden="0" w:uiPriority="69" w:unhideWhenUsed="0"/>
-    <w:lsdException w:name="Dark List Accent 5" w:semiHidden="0" w:uiPriority="70" w:unhideWhenUsed="0"/>
-    <w:lsdException w:name="Colorful Shading Accent 5" w:semiHidden="0" w:uiPriority="71" w:unhideWhenUsed="0"/>
-    <w:lsdException w:name="Colorful List Accent 5" w:semiHidden="0" w:uiPriority="72" w:unhideWhenUsed="0"/>
-    <w:lsdException w:name="Colorful Grid Accent 5" w:semiHidden="0" w:uiPriority="73" w:unhideWhenUsed="0"/>
-    <w:lsdException w:name="Light Shading Accent 6" w:semiHidden="0" w:uiPriority="60" w:unhideWhenUsed="0"/>
-    <w:lsdException w:name="Light List Accent 6" w:semiHidden="0" w:uiPriority="61" w:unhideWhenUsed="0"/>
-    <w:lsdException w:name="Light Grid Accent 6" w:semiHidden="0" w:uiPriority="62" w:unhideWhenUsed="0"/>
-    <w:lsdException w:name="Medium Shading 1 Accent 6" w:semiHidden="0" w:uiPriority="63" w:unhideWhenUsed="0"/>
-    <w:lsdException w:name="Medium Shading 2 Accent 6" w:semiHidden="0" w:uiPriority="64" w:unhideWhenUsed="0"/>
-    <w:lsdException w:name="Medium List 1 Accent 6" w:semiHidden="0" w:uiPriority="65" w:unhideWhenUsed="0"/>
-    <w:lsdException w:name="Medium List 2 Accent 6" w:semiHidden="0" w:uiPriority="66" w:unhideWhenUsed="0"/>
-    <w:lsdException w:name="Medium Grid 1 Accent 6" w:semiHidden="0" w:uiPriority="67" w:unhideWhenUsed="0"/>
-    <w:lsdException w:name="Medium Grid 2 Accent 6" w:semiHidden="0" w:uiPriority="68" w:unhideWhenUsed="0"/>
-    <w:lsdException w:name="Medium Grid 3 Accent 6" w:semiHidden="0" w:uiPriority="69" w:unhideWhenUsed="0"/>
-    <w:lsdException w:name="Dark List Accent 6" w:semiHidden="0" w:uiPriority="70" w:unhideWhenUsed="0"/>
-    <w:lsdException w:name="Colorful Shading Accent 6" w:semiHidden="0" w:uiPriority="71" w:unhideWhenUsed="0"/>
-    <w:lsdException w:name="Colorful List Accent 6" w:semiHidden="0" w:uiPriority="72" w:unhideWhenUsed="0"/>
-    <w:lsdException w:name="Colorful Grid Accent 6" w:semiHidden="0" w:uiPriority="73" w:unhideWhenUsed="0"/>
-    <w:lsdException w:name="Subtle Emphasis" w:semiHidden="0" w:uiPriority="19" w:unhideWhenUsed="0" w:qFormat="1"/>
-    <w:lsdException w:name="Intense Emphasis" w:semiHidden="0" w:uiPriority="21" w:unhideWhenUsed="0" w:qFormat="1"/>
-    <w:lsdException w:name="Subtle Reference" w:semiHidden="0" w:uiPriority="31" w:unhideWhenUsed="0" w:qFormat="1"/>
-    <w:lsdException w:name="Intense Reference" w:semiHidden="0" w:uiPriority="32" w:unhideWhenUsed="0" w:qFormat="1"/>
-    <w:lsdException w:name="Book Title" w:semiHidden="0" w:uiPriority="33" w:unhideWhenUsed="0" w:qFormat="1"/>
-    <w:lsdException w:name="Bibliography" w:uiPriority="37"/>
-    <w:lsdException w:name="TOC Heading" w:uiPriority="39" w:qFormat="1"/>
+  <w:latentStyles w:defLockedState="0" w:defUIPriority="99" w:defSemiHidden="0" w:defUnhideWhenUsed="0" w:defQFormat="0" w:count="376">
+    <w:lsdException w:name="Normal" w:uiPriority="0" w:qFormat="1"/>
+    <w:lsdException w:name="heading 1" w:uiPriority="9" w:qFormat="1"/>
+    <w:lsdException w:name="heading 2" w:semiHidden="1" w:uiPriority="9" w:unhideWhenUsed="1" w:qFormat="1"/>
+    <w:lsdException w:name="heading 3" w:semiHidden="1" w:uiPriority="9" w:unhideWhenUsed="1" w:qFormat="1"/>
+    <w:lsdException w:name="heading 4" w:semiHidden="1" w:uiPriority="9" w:unhideWhenUsed="1" w:qFormat="1"/>
+    <w:lsdException w:name="heading 5" w:semiHidden="1" w:uiPriority="9" w:unhideWhenUsed="1" w:qFormat="1"/>
+    <w:lsdException w:name="heading 6" w:semiHidden="1" w:uiPriority="9" w:unhideWhenUsed="1" w:qFormat="1"/>
+    <w:lsdException w:name="heading 7" w:semiHidden="1" w:uiPriority="9" w:unhideWhenUsed="1" w:qFormat="1"/>
+    <w:lsdException w:name="heading 8" w:semiHidden="1" w:uiPriority="9" w:unhideWhenUsed="1" w:qFormat="1"/>
+    <w:lsdException w:name="heading 9" w:semiHidden="1" w:uiPriority="9" w:unhideWhenUsed="1" w:qFormat="1"/>
+    <w:lsdException w:name="index 1" w:semiHidden="1" w:unhideWhenUsed="1"/>
+    <w:lsdException w:name="index 2" w:semiHidden="1" w:unhideWhenUsed="1"/>
+    <w:lsdException w:name="index 3" w:semiHidden="1" w:unhideWhenUsed="1"/>
+    <w:lsdException w:name="index 4" w:semiHidden="1" w:unhideWhenUsed="1"/>
+    <w:lsdException w:name="index 5" w:semiHidden="1" w:unhideWhenUsed="1"/>
+    <w:lsdException w:name="index 6" w:semiHidden="1" w:unhideWhenUsed="1"/>
+    <w:lsdException w:name="index 7" w:semiHidden="1" w:unhideWhenUsed="1"/>
+    <w:lsdException w:name="index 8" w:semiHidden="1" w:unhideWhenUsed="1"/>
+    <w:lsdException w:name="index 9" w:semiHidden="1" w:unhideWhenUsed="1"/>
+    <w:lsdException w:name="toc 1" w:semiHidden="1" w:uiPriority="39" w:unhideWhenUsed="1"/>
+    <w:lsdException w:name="toc 2" w:semiHidden="1" w:uiPriority="39" w:unhideWhenUsed="1"/>
+    <w:lsdException w:name="toc 3" w:semiHidden="1" w:uiPriority="39" w:unhideWhenUsed="1"/>
+    <w:lsdException w:name="toc 4" w:semiHidden="1" w:uiPriority="39" w:unhideWhenUsed="1"/>
+    <w:lsdException w:name="toc 5" w:semiHidden="1" w:uiPriority="39" w:unhideWhenUsed="1"/>
+    <w:lsdException w:name="toc 6" w:semiHidden="1" w:uiPriority="39" w:unhideWhenUsed="1"/>
+    <w:lsdException w:name="toc 7" w:semiHidden="1" w:uiPriority="39" w:unhideWhenUsed="1"/>
+    <w:lsdException w:name="toc 8" w:semiHidden="1" w:uiPriority="39" w:unhideWhenUsed="1"/>
+    <w:lsdException w:name="toc 9" w:semiHidden="1" w:uiPriority="39" w:unhideWhenUsed="1"/>
+    <w:lsdException w:name="Normal Indent" w:semiHidden="1" w:unhideWhenUsed="1"/>
+    <w:lsdException w:name="footnote text" w:semiHidden="1" w:unhideWhenUsed="1"/>
+    <w:lsdException w:name="annotation text" w:semiHidden="1" w:unhideWhenUsed="1"/>
+    <w:lsdException w:name="header" w:semiHidden="1" w:unhideWhenUsed="1"/>
+    <w:lsdException w:name="footer" w:semiHidden="1" w:unhideWhenUsed="1"/>
+    <w:lsdException w:name="index heading" w:semiHidden="1" w:unhideWhenUsed="1"/>
+    <w:lsdException w:name="caption" w:semiHidden="1" w:uiPriority="35" w:unhideWhenUsed="1" w:qFormat="1"/>
+    <w:lsdException w:name="table of figures" w:semiHidden="1" w:unhideWhenUsed="1"/>
+    <w:lsdException w:name="envelope address" w:semiHidden="1" w:unhideWhenUsed="1"/>
+    <w:lsdException w:name="envelope return" w:semiHidden="1" w:unhideWhenUsed="1"/>
+    <w:lsdException w:name="footnote reference" w:semiHidden="1" w:unhideWhenUsed="1"/>
+    <w:lsdException w:name="annotation reference" w:semiHidden="1" w:unhideWhenUsed="1"/>
+    <w:lsdException w:name="line number" w:semiHidden="1" w:unhideWhenUsed="1"/>
+    <w:lsdException w:name="page number" w:semiHidden="1" w:unhideWhenUsed="1"/>
+    <w:lsdException w:name="endnote reference" w:semiHidden="1" w:unhideWhenUsed="1"/>
+    <w:lsdException w:name="endnote text" w:semiHidden="1" w:unhideWhenUsed="1"/>
+    <w:lsdException w:name="table of authorities" w:semiHidden="1" w:unhideWhenUsed="1"/>
+    <w:lsdException w:name="macro" w:semiHidden="1" w:unhideWhenUsed="1"/>
+    <w:lsdException w:name="toa heading" w:semiHidden="1" w:unhideWhenUsed="1"/>
+    <w:lsdException w:name="List" w:semiHidden="1" w:unhideWhenUsed="1"/>
+    <w:lsdException w:name="List Bullet" w:semiHidden="1" w:unhideWhenUsed="1"/>
+    <w:lsdException w:name="List Number" w:semiHidden="1" w:unhideWhenUsed="1"/>
+    <w:lsdException w:name="List 2" w:semiHidden="1" w:unhideWhenUsed="1"/>
+    <w:lsdException w:name="List 3" w:semiHidden="1" w:unhideWhenUsed="1"/>
+    <w:lsdException w:name="List 4" w:semiHidden="1" w:unhideWhenUsed="1"/>
+    <w:lsdException w:name="List 5" w:semiHidden="1" w:unhideWhenUsed="1"/>
+    <w:lsdException w:name="List Bullet 2" w:semiHidden="1" w:unhideWhenUsed="1"/>
+    <w:lsdException w:name="List Bullet 3" w:semiHidden="1" w:unhideWhenUsed="1"/>
+    <w:lsdException w:name="List Bullet 4" w:semiHidden="1" w:unhideWhenUsed="1"/>
+    <w:lsdException w:name="List Bullet 5" w:semiHidden="1" w:unhideWhenUsed="1"/>
+    <w:lsdException w:name="List Number 2" w:semiHidden="1" w:unhideWhenUsed="1"/>
+    <w:lsdException w:name="List Number 3" w:semiHidden="1" w:unhideWhenUsed="1"/>
+    <w:lsdException w:name="List Number 4" w:semiHidden="1" w:unhideWhenUsed="1"/>
+    <w:lsdException w:name="List Number 5" w:semiHidden="1" w:unhideWhenUsed="1"/>
+    <w:lsdException w:name="Title" w:uiPriority="10" w:qFormat="1"/>
+    <w:lsdException w:name="Closing" w:semiHidden="1" w:unhideWhenUsed="1"/>
+    <w:lsdException w:name="Signature" w:semiHidden="1" w:unhideWhenUsed="1"/>
+    <w:lsdException w:name="Default Paragraph Font" w:semiHidden="1" w:uiPriority="1" w:unhideWhenUsed="1"/>
+    <w:lsdException w:name="Body Text" w:semiHidden="1" w:unhideWhenUsed="1"/>
+    <w:lsdException w:name="Body Text Indent" w:semiHidden="1" w:unhideWhenUsed="1"/>
+    <w:lsdException w:name="List Continue" w:semiHidden="1" w:unhideWhenUsed="1"/>
+    <w:lsdException w:name="List Continue 2" w:semiHidden="1" w:unhideWhenUsed="1"/>
+    <w:lsdException w:name="List Continue 3" w:semiHidden="1" w:unhideWhenUsed="1"/>
+    <w:lsdException w:name="List Continue 4" w:semiHidden="1" w:unhideWhenUsed="1"/>
+    <w:lsdException w:name="List Continue 5" w:semiHidden="1" w:unhideWhenUsed="1"/>
+    <w:lsdException w:name="Message Header" w:semiHidden="1" w:unhideWhenUsed="1"/>
+    <w:lsdException w:name="Subtitle" w:uiPriority="11" w:qFormat="1"/>
+    <w:lsdException w:name="Salutation" w:semiHidden="1" w:unhideWhenUsed="1"/>
+    <w:lsdException w:name="Date" w:semiHidden="1" w:unhideWhenUsed="1"/>
+    <w:lsdException w:name="Body Text First Indent" w:semiHidden="1" w:unhideWhenUsed="1"/>
+    <w:lsdException w:name="Body Text First Indent 2" w:semiHidden="1" w:unhideWhenUsed="1"/>
+    <w:lsdException w:name="Note Heading" w:semiHidden="1" w:unhideWhenUsed="1"/>
+    <w:lsdException w:name="Body Text 2" w:semiHidden="1" w:unhideWhenUsed="1"/>
+    <w:lsdException w:name="Body Text 3" w:semiHidden="1" w:unhideWhenUsed="1"/>
+    <w:lsdException w:name="Body Text Indent 2" w:semiHidden="1" w:unhideWhenUsed="1"/>
+    <w:lsdException w:name="Body Text Indent 3" w:semiHidden="1" w:unhideWhenUsed="1"/>
+    <w:lsdException w:name="Block Text" w:semiHidden="1" w:unhideWhenUsed="1"/>
+    <w:lsdException w:name="Hyperlink" w:semiHidden="1" w:unhideWhenUsed="1"/>
+    <w:lsdException w:name="FollowedHyperlink" w:semiHidden="1" w:unhideWhenUsed="1"/>
+    <w:lsdException w:name="Strong" w:uiPriority="22" w:qFormat="1"/>
+    <w:lsdException w:name="Emphasis" w:uiPriority="20" w:qFormat="1"/>
+    <w:lsdException w:name="Document Map" w:semiHidden="1" w:unhideWhenUsed="1"/>
+    <w:lsdException w:name="Plain Text" w:semiHidden="1" w:unhideWhenUsed="1"/>
+    <w:lsdException w:name="E-mail Signature" w:semiHidden="1" w:unhideWhenUsed="1"/>
+    <w:lsdException w:name="HTML Top of Form" w:semiHidden="1" w:unhideWhenUsed="1"/>
+    <w:lsdException w:name="HTML Bottom of Form" w:semiHidden="1" w:unhideWhenUsed="1"/>
+    <w:lsdException w:name="Normal (Web)" w:semiHidden="1" w:unhideWhenUsed="1"/>
+    <w:lsdException w:name="HTML Acronym" w:semiHidden="1" w:unhideWhenUsed="1"/>
+    <w:lsdException w:name="HTML Address" w:semiHidden="1" w:unhideWhenUsed="1"/>
+    <w:lsdException w:name="HTML Cite" w:semiHidden="1" w:unhideWhenUsed="1"/>
+    <w:lsdException w:name="HTML Code" w:semiHidden="1" w:unhideWhenUsed="1"/>
+    <w:lsdException w:name="HTML Definition" w:semiHidden="1" w:unhideWhenUsed="1"/>
+    <w:lsdException w:name="HTML Keyboard" w:semiHidden="1" w:unhideWhenUsed="1"/>
+    <w:lsdException w:name="HTML Preformatted" w:semiHidden="1" w:unhideWhenUsed="1"/>
+    <w:lsdException w:name="HTML Sample" w:semiHidden="1" w:unhideWhenUsed="1"/>
+    <w:lsdException w:name="HTML Typewriter" w:semiHidden="1" w:unhideWhenUsed="1"/>
+    <w:lsdException w:name="HTML Variable" w:semiHidden="1" w:unhideWhenUsed="1"/>
+    <w:lsdException w:name="Normal Table" w:semiHidden="1" w:unhideWhenUsed="1"/>
+    <w:lsdException w:name="annotation subject" w:semiHidden="1" w:unhideWhenUsed="1"/>
+    <w:lsdException w:name="No List" w:semiHidden="1" w:unhideWhenUsed="1"/>
+    <w:lsdException w:name="Outline List 1" w:semiHidden="1" w:unhideWhenUsed="1"/>
+    <w:lsdException w:name="Outline List 2" w:semiHidden="1" w:unhideWhenUsed="1"/>
+    <w:lsdException w:name="Outline List 3" w:semiHidden="1" w:unhideWhenUsed="1"/>
+    <w:lsdException w:name="Table Simple 1" w:semiHidden="1" w:unhideWhenUsed="1"/>
+    <w:lsdException w:name="Table Simple 2" w:semiHidden="1" w:unhideWhenUsed="1"/>
+    <w:lsdException w:name="Table Simple 3" w:semiHidden="1" w:unhideWhenUsed="1"/>
+    <w:lsdException w:name="Table Classic 1" w:semiHidden="1" w:unhideWhenUsed="1"/>
+    <w:lsdException w:name="Table Classic 2" w:semiHidden="1" w:unhideWhenUsed="1"/>
+    <w:lsdException w:name="Table Classic 3" w:semiHidden="1" w:unhideWhenUsed="1"/>
+    <w:lsdException w:name="Table Classic 4" w:semiHidden="1" w:unhideWhenUsed="1"/>
+    <w:lsdException w:name="Table Colorful 1" w:semiHidden="1" w:unhideWhenUsed="1"/>
+    <w:lsdException w:name="Table Colorful 2" w:semiHidden="1" w:unhideWhenUsed="1"/>
+    <w:lsdException w:name="Table Colorful 3" w:semiHidden="1" w:unhideWhenUsed="1"/>
+    <w:lsdException w:name="Table Columns 1" w:semiHidden="1" w:unhideWhenUsed="1"/>
+    <w:lsdException w:name="Table Columns 2" w:semiHidden="1" w:unhideWhenUsed="1"/>
+    <w:lsdException w:name="Table Columns 3" w:semiHidden="1" w:unhideWhenUsed="1"/>
+    <w:lsdException w:name="Table Columns 4" w:semiHidden="1" w:unhideWhenUsed="1"/>
+    <w:lsdException w:name="Table Columns 5" w:semiHidden="1" w:unhideWhenUsed="1"/>
+    <w:lsdException w:name="Table Grid 1" w:semiHidden="1" w:unhideWhenUsed="1"/>
+    <w:lsdException w:name="Table Grid 2" w:semiHidden="1" w:unhideWhenUsed="1"/>
+    <w:lsdException w:name="Table Grid 3" w:semiHidden="1" w:unhideWhenUsed="1"/>
+    <w:lsdException w:name="Table Grid 4" w:semiHidden="1" w:unhideWhenUsed="1"/>
+    <w:lsdException w:name="Table Grid 5" w:semiHidden="1" w:unhideWhenUsed="1"/>
+    <w:lsdException w:name="Table Grid 6" w:semiHidden="1" w:unhideWhenUsed="1"/>
+    <w:lsdException w:name="Table Grid 7" w:semiHidden="1" w:unhideWhenUsed="1"/>
+    <w:lsdException w:name="Table Grid 8" w:semiHidden="1" w:unhideWhenUsed="1"/>
+    <w:lsdException w:name="Table List 1" w:semiHidden="1" w:unhideWhenUsed="1"/>
+    <w:lsdException w:name="Table List 2" w:semiHidden="1" w:unhideWhenUsed="1"/>
+    <w:lsdException w:name="Table List 3" w:semiHidden="1" w:unhideWhenUsed="1"/>
+    <w:lsdException w:name="Table List 4" w:semiHidden="1" w:unhideWhenUsed="1"/>
+    <w:lsdException w:name="Table List 5" w:semiHidden="1" w:unhideWhenUsed="1"/>
+    <w:lsdException w:name="Table List 6" w:semiHidden="1" w:unhideWhenUsed="1"/>
+    <w:lsdException w:name="Table List 7" w:semiHidden="1" w:unhideWhenUsed="1"/>
+    <w:lsdException w:name="Table List 8" w:semiHidden="1" w:unhideWhenUsed="1"/>
+    <w:lsdException w:name="Table 3D effects 1" w:semiHidden="1" w:unhideWhenUsed="1"/>
+    <w:lsdException w:name="Table 3D effects 2" w:semiHidden="1" w:unhideWhenUsed="1"/>
+    <w:lsdException w:name="Table 3D effects 3" w:semiHidden="1" w:unhideWhenUsed="1"/>
+    <w:lsdException w:name="Table Contemporary" w:semiHidden="1" w:unhideWhenUsed="1"/>
+    <w:lsdException w:name="Table Elegant" w:semiHidden="1" w:unhideWhenUsed="1"/>
+    <w:lsdException w:name="Table Professional" w:semiHidden="1" w:unhideWhenUsed="1"/>
+    <w:lsdException w:name="Table Subtle 1" w:semiHidden="1" w:unhideWhenUsed="1"/>
+    <w:lsdException w:name="Table Subtle 2" w:semiHidden="1" w:unhideWhenUsed="1"/>
+    <w:lsdException w:name="Table Web 1" w:semiHidden="1" w:unhideWhenUsed="1"/>
+    <w:lsdException w:name="Table Web 2" w:semiHidden="1" w:unhideWhenUsed="1"/>
+    <w:lsdException w:name="Table Web 3" w:semiHidden="1" w:unhideWhenUsed="1"/>
+    <w:lsdException w:name="Balloon Text" w:semiHidden="1" w:unhideWhenUsed="1"/>
+    <w:lsdException w:name="Table Grid" w:uiPriority="39"/>
+    <w:lsdException w:name="Table Theme" w:semiHidden="1" w:unhideWhenUsed="1"/>
+    <w:lsdException w:name="Placeholder Text" w:semiHidden="1"/>
+    <w:lsdException w:name="No Spacing" w:uiPriority="1" w:qFormat="1"/>
+    <w:lsdException w:name="Light Shading" w:uiPriority="60"/>
+    <w:lsdException w:name="Light List" w:uiPriority="61"/>
+    <w:lsdException w:name="Light Grid" w:uiPriority="62"/>
+    <w:lsdException w:name="Medium Shading 1" w:uiPriority="63"/>
+    <w:lsdException w:name="Medium Shading 2" w:uiPriority="64"/>
+    <w:lsdException w:name="Medium List 1" w:uiPriority="65"/>
+    <w:lsdException w:name="Medium List 2" w:uiPriority="66"/>
+    <w:lsdException w:name="Medium Grid 1" w:uiPriority="67"/>
+    <w:lsdException w:name="Medium Grid 2" w:uiPriority="68"/>
+    <w:lsdException w:name="Medium Grid 3" w:uiPriority="69"/>
+    <w:lsdException w:name="Dark List" w:uiPriority="70"/>
+    <w:lsdException w:name="Colorful Shading" w:uiPriority="71"/>
+    <w:lsdException w:name="Colorful List" w:uiPriority="72"/>
+    <w:lsdException w:name="Colorful Grid" w:uiPriority="73"/>
+    <w:lsdException w:name="Light Shading Accent 1" w:uiPriority="60"/>
+    <w:lsdException w:name="Light List Accent 1" w:uiPriority="61"/>
+    <w:lsdException w:name="Light Grid Accent 1" w:uiPriority="62"/>
+    <w:lsdException w:name="Medium Shading 1 Accent 1" w:uiPriority="63"/>
+    <w:lsdException w:name="Medium Shading 2 Accent 1" w:uiPriority="64"/>
+    <w:lsdException w:name="Medium List 1 Accent 1" w:uiPriority="65"/>
+    <w:lsdException w:name="Revision" w:semiHidden="1"/>
+    <w:lsdException w:name="List Paragraph" w:uiPriority="34" w:qFormat="1"/>
+    <w:lsdException w:name="Quote" w:uiPriority="29" w:qFormat="1"/>
+    <w:lsdException w:name="Intense Quote" w:uiPriority="30" w:qFormat="1"/>
+    <w:lsdException w:name="Medium List 2 Accent 1" w:uiPriority="66"/>
+    <w:lsdException w:name="Medium Grid 1 Accent 1" w:uiPriority="67"/>
+    <w:lsdException w:name="Medium Grid 2 Accent 1" w:uiPriority="68"/>
+    <w:lsdException w:name="Medium Grid 3 Accent 1" w:uiPriority="69"/>
+    <w:lsdException w:name="Dark List Accent 1" w:uiPriority="70"/>
+    <w:lsdException w:name="Colorful Shading Accent 1" w:uiPriority="71"/>
+    <w:lsdException w:name="Colorful List Accent 1" w:uiPriority="72"/>
+    <w:lsdException w:name="Colorful Grid Accent 1" w:uiPriority="73"/>
+    <w:lsdException w:name="Light Shading Accent 2" w:uiPriority="60"/>
+    <w:lsdException w:name="Light List Accent 2" w:uiPriority="61"/>
+    <w:lsdException w:name="Light Grid Accent 2" w:uiPriority="62"/>
+    <w:lsdException w:name="Medium Shading 1 Accent 2" w:uiPriority="63"/>
+    <w:lsdException w:name="Medium Shading 2 Accent 2" w:uiPriority="64"/>
+    <w:lsdException w:name="Medium List 1 Accent 2" w:uiPriority="65"/>
+    <w:lsdException w:name="Medium List 2 Accent 2" w:uiPriority="66"/>
+    <w:lsdException w:name="Medium Grid 1 Accent 2" w:uiPriority="67"/>
+    <w:lsdException w:name="Medium Grid 2 Accent 2" w:uiPriority="68"/>
+    <w:lsdException w:name="Medium Grid 3 Accent 2" w:uiPriority="69"/>
+    <w:lsdException w:name="Dark List Accent 2" w:uiPriority="70"/>
+    <w:lsdException w:name="Colorful Shading Accent 2" w:uiPriority="71"/>
+    <w:lsdException w:name="Colorful List Accent 2" w:uiPriority="72"/>
+    <w:lsdException w:name="Colorful Grid Accent 2" w:uiPriority="73"/>
+    <w:lsdException w:name="Light Shading Accent 3" w:uiPriority="60"/>
+    <w:lsdException w:name="Light List Accent 3" w:uiPriority="61"/>
+    <w:lsdException w:name="Light Grid Accent 3" w:uiPriority="62"/>
+    <w:lsdException w:name="Medium Shading 1 Accent 3" w:uiPriority="63"/>
+    <w:lsdException w:name="Medium Shading 2 Accent 3" w:uiPriority="64"/>
+    <w:lsdException w:name="Medium List 1 Accent 3" w:uiPriority="65"/>
+    <w:lsdException w:name="Medium List 2 Accent 3" w:uiPriority="66"/>
+    <w:lsdException w:name="Medium Grid 1 Accent 3" w:uiPriority="67"/>
+    <w:lsdException w:name="Medium Grid 2 Accent 3" w:uiPriority="68"/>
+    <w:lsdException w:name="Medium Grid 3 Accent 3" w:uiPriority="69"/>
+    <w:lsdException w:name="Dark List Accent 3" w:uiPriority="70"/>
+    <w:lsdException w:name="Colorful Shading Accent 3" w:uiPriority="71"/>
+    <w:lsdException w:name="Colorful List Accent 3" w:uiPriority="72"/>
+    <w:lsdException w:name="Colorful Grid Accent 3" w:uiPriority="73"/>
+    <w:lsdException w:name="Light Shading Accent 4" w:uiPriority="60"/>
+    <w:lsdException w:name="Light List Accent 4" w:uiPriority="61"/>
+    <w:lsdException w:name="Light Grid Accent 4" w:uiPriority="62"/>
+    <w:lsdException w:name="Medium Shading 1 Accent 4" w:uiPriority="63"/>
+    <w:lsdException w:name="Medium Shading 2 Accent 4" w:uiPriority="64"/>
+    <w:lsdException w:name="Medium List 1 Accent 4" w:uiPriority="65"/>
+    <w:lsdException w:name="Medium List 2 Accent 4" w:uiPriority="66"/>
+    <w:lsdException w:name="Medium Grid 1 Accent 4" w:uiPriority="67"/>
+    <w:lsdException w:name="Medium Grid 2 Accent 4" w:uiPriority="68"/>
+    <w:lsdException w:name="Medium Grid 3 Accent 4" w:uiPriority="69"/>
+    <w:lsdException w:name="Dark List Accent 4" w:uiPriority="70"/>
+    <w:lsdException w:name="Colorful Shading Accent 4" w:uiPriority="71"/>
+    <w:lsdException w:name="Colorful List Accent 4" w:uiPriority="72"/>
+    <w:lsdException w:name="Colorful Grid Accent 4" w:uiPriority="73"/>
+    <w:lsdException w:name="Light Shading Accent 5" w:uiPriority="60"/>
+    <w:lsdException w:name="Light List Accent 5" w:uiPriority="61"/>
+    <w:lsdException w:name="Light Grid Accent 5" w:uiPriority="62"/>
+    <w:lsdException w:name="Medium Shading 1 Accent 5" w:uiPriority="63"/>
+    <w:lsdException w:name="Medium Shading 2 Accent 5" w:uiPriority="64"/>
+    <w:lsdException w:name="Medium List 1 Accent 5" w:uiPriority="65"/>
+    <w:lsdException w:name="Medium List 2 Accent 5" w:uiPriority="66"/>
+    <w:lsdException w:name="Medium Grid 1 Accent 5" w:uiPriority="67"/>
+    <w:lsdException w:name="Medium Grid 2 Accent 5" w:uiPriority="68"/>
+    <w:lsdException w:name="Medium Grid 3 Accent 5" w:uiPriority="69"/>
+    <w:lsdException w:name="Dark List Accent 5" w:uiPriority="70"/>
+    <w:lsdException w:name="Colorful Shading Accent 5" w:uiPriority="71"/>
+    <w:lsdException w:name="Colorful List Accent 5" w:uiPriority="72"/>
+    <w:lsdException w:name="Colorful Grid Accent 5" w:uiPriority="73"/>
+    <w:lsdException w:name="Light Shading Accent 6" w:uiPriority="60"/>
+    <w:lsdException w:name="Light List Accent 6" w:uiPriority="61"/>
+    <w:lsdException w:name="Light Grid Accent 6" w:uiPriority="62"/>
+    <w:lsdException w:name="Medium Shading 1 Accent 6" w:uiPriority="63"/>
+    <w:lsdException w:name="Medium Shading 2 Accent 6" w:uiPriority="64"/>
+    <w:lsdException w:name="Medium List 1 Accent 6" w:uiPriority="65"/>
+    <w:lsdException w:name="Medium List 2 Accent 6" w:uiPriority="66"/>
+    <w:lsdException w:name="Medium Grid 1 Accent 6" w:uiPriority="67"/>
+    <w:lsdException w:name="Medium Grid 2 Accent 6" w:uiPriority="68"/>
+    <w:lsdException w:name="Medium Grid 3 Accent 6" w:uiPriority="69"/>
+    <w:lsdException w:name="Dark List Accent 6" w:uiPriority="70"/>
+    <w:lsdException w:name="Colorful Shading Accent 6" w:uiPriority="71"/>
+    <w:lsdException w:name="Colorful List Accent 6" w:uiPriority="72"/>
+    <w:lsdException w:name="Colorful Grid Accent 6" w:uiPriority="73"/>
+    <w:lsdException w:name="Subtle Emphasis" w:uiPriority="19" w:qFormat="1"/>
+    <w:lsdException w:name="Intense Emphasis" w:uiPriority="21" w:qFormat="1"/>
+    <w:lsdException w:name="Subtle Reference" w:uiPriority="31" w:qFormat="1"/>
+    <w:lsdException w:name="Intense Reference" w:uiPriority="32" w:qFormat="1"/>
+    <w:lsdException w:name="Book Title" w:uiPriority="33" w:qFormat="1"/>
+    <w:lsdException w:name="Bibliography" w:semiHidden="1" w:uiPriority="37" w:unhideWhenUsed="1"/>
+    <w:lsdException w:name="TOC Heading" w:semiHidden="1" w:uiPriority="39" w:unhideWhenUsed="1" w:qFormat="1"/>
+    <w:lsdException w:name="Plain Table 5" w:semiHidden="1" w:unhideWhenUsed="1"/>
+    <w:lsdException w:name="Grid Table Light" w:semiHidden="1" w:unhideWhenUsed="1"/>
+    <w:lsdException w:name="Grid Table 1 Light" w:semiHidden="1" w:unhideWhenUsed="1"/>
+    <w:lsdException w:name="Grid Table 2" w:semiHidden="1" w:unhideWhenUsed="1"/>
+    <w:lsdException w:name="Grid Table 3" w:semiHidden="1" w:unhideWhenUsed="1"/>
+    <w:lsdException w:name="Grid Table 4" w:uiPriority="49"/>
+    <w:lsdException w:name="Grid Table 5 Dark" w:uiPriority="50"/>
+    <w:lsdException w:name="Grid Table 6 Colorful" w:uiPriority="51"/>
+    <w:lsdException w:name="Grid Table 7 Colorful" w:uiPriority="52"/>
+    <w:lsdException w:name="Grid Table 1 Light Accent 1" w:uiPriority="46"/>
+    <w:lsdException w:name="Grid Table 2 Accent 1" w:uiPriority="47"/>
+    <w:lsdException w:name="Grid Table 3 Accent 1" w:uiPriority="48"/>
+    <w:lsdException w:name="Grid Table 4 Accent 1" w:uiPriority="49"/>
+    <w:lsdException w:name="Grid Table 5 Dark Accent 1" w:uiPriority="50"/>
+    <w:lsdException w:name="Grid Table 6 Colorful Accent 1" w:uiPriority="51"/>
+    <w:lsdException w:name="Grid Table 7 Colorful Accent 1" w:uiPriority="52"/>
+    <w:lsdException w:name="Grid Table 1 Light Accent 2" w:uiPriority="46"/>
+    <w:lsdException w:name="Grid Table 2 Accent 2" w:uiPriority="47"/>
+    <w:lsdException w:name="Grid Table 3 Accent 2" w:uiPriority="48"/>
+    <w:lsdException w:name="Grid Table 4 Accent 2" w:uiPriority="49"/>
+    <w:lsdException w:name="Grid Table 5 Dark Accent 2" w:uiPriority="50"/>
+    <w:lsdException w:name="Grid Table 6 Colorful Accent 2" w:uiPriority="51"/>
+    <w:lsdException w:name="Grid Table 7 Colorful Accent 2" w:uiPriority="52"/>
+    <w:lsdException w:name="Grid Table 1 Light Accent 3" w:uiPriority="46"/>
+    <w:lsdException w:name="Grid Table 2 Accent 3" w:uiPriority="47"/>
+    <w:lsdException w:name="Grid Table 3 Accent 3" w:uiPriority="48"/>
+    <w:lsdException w:name="Grid Table 4 Accent 3" w:uiPriority="49"/>
+    <w:lsdException w:name="Grid Table 5 Dark Accent 3" w:uiPriority="50"/>
+    <w:lsdException w:name="Grid Table 6 Colorful Accent 3" w:uiPriority="51"/>
+    <w:lsdException w:name="Grid Table 7 Colorful Accent 3" w:uiPriority="52"/>
+    <w:lsdException w:name="Grid Table 1 Light Accent 4" w:uiPriority="46"/>
+    <w:lsdException w:name="Grid Table 2 Accent 4" w:uiPriority="47"/>
+    <w:lsdException w:name="Grid Table 3 Accent 4" w:uiPriority="48"/>
+    <w:lsdException w:name="Grid Table 4 Accent 4" w:uiPriority="49"/>
+    <w:lsdException w:name="Grid Table 5 Dark Accent 4" w:uiPriority="50"/>
+    <w:lsdException w:name="Grid Table 6 Colorful Accent 4" w:uiPriority="51"/>
+    <w:lsdException w:name="Grid Table 7 Colorful Accent 4" w:uiPriority="52"/>
+    <w:lsdException w:name="Grid Table 1 Light Accent 5" w:uiPriority="46"/>
+    <w:lsdException w:name="Grid Table 2 Accent 5" w:uiPriority="47"/>
+    <w:lsdException w:name="Grid Table 3 Accent 5" w:uiPriority="48"/>
+    <w:lsdException w:name="Grid Table 4 Accent 5" w:uiPriority="49"/>
+    <w:lsdException w:name="Grid Table 5 Dark Accent 5" w:uiPriority="50"/>
+    <w:lsdException w:name="Grid Table 6 Colorful Accent 5" w:uiPriority="51"/>
+    <w:lsdException w:name="Grid Table 7 Colorful Accent 5" w:uiPriority="52"/>
+    <w:lsdException w:name="Grid Table 1 Light Accent 6" w:uiPriority="46"/>
+    <w:lsdException w:name="Grid Table 2 Accent 6" w:uiPriority="47"/>
+    <w:lsdException w:name="Grid Table 3 Accent 6" w:uiPriority="48"/>
+    <w:lsdException w:name="Grid Table 4 Accent 6" w:uiPriority="49"/>
+    <w:lsdException w:name="Grid Table 5 Dark Accent 6" w:uiPriority="50"/>
+    <w:lsdException w:name="Grid Table 6 Colorful Accent 6" w:uiPriority="51"/>
+    <w:lsdException w:name="Grid Table 7 Colorful Accent 6" w:uiPriority="52"/>
+    <w:lsdException w:name="List Table 1 Light" w:uiPriority="46"/>
+    <w:lsdException w:name="List Table 2" w:uiPriority="47"/>
+    <w:lsdException w:name="List Table 3" w:uiPriority="48"/>
+    <w:lsdException w:name="List Table 4" w:uiPriority="49"/>
+    <w:lsdException w:name="List Table 5 Dark" w:uiPriority="50"/>
+    <w:lsdException w:name="List Table 6 Colorful" w:uiPriority="51"/>
+    <w:lsdException w:name="List Table 7 Colorful" w:uiPriority="52"/>
+    <w:lsdException w:name="List Table 1 Light Accent 1" w:uiPriority="46"/>
+    <w:lsdException w:name="List Table 2 Accent 1" w:uiPriority="47"/>
+    <w:lsdException w:name="List Table 3 Accent 1" w:uiPriority="48"/>
+    <w:lsdException w:name="List Table 4 Accent 1" w:uiPriority="49"/>
+    <w:lsdException w:name="List Table 5 Dark Accent 1" w:uiPriority="50"/>
+    <w:lsdException w:name="List Table 6 Colorful Accent 1" w:uiPriority="51"/>
+    <w:lsdException w:name="List Table 7 Colorful Accent 1" w:uiPriority="52"/>
+    <w:lsdException w:name="List Table 1 Light Accent 2" w:uiPriority="46"/>
+    <w:lsdException w:name="List Table 2 Accent 2" w:uiPriority="47"/>
+    <w:lsdException w:name="List Table 3 Accent 2" w:uiPriority="48"/>
+    <w:lsdException w:name="List Table 4 Accent 2" w:uiPriority="49"/>
+    <w:lsdException w:name="List Table 5 Dark Accent 2" w:uiPriority="50"/>
+    <w:lsdException w:name="List Table 6 Colorful Accent 2" w:uiPriority="51"/>
+    <w:lsdException w:name="List Table 7 Colorful Accent 2" w:uiPriority="52"/>
+    <w:lsdException w:name="List Table 1 Light Accent 3" w:uiPriority="46"/>
+    <w:lsdException w:name="List Table 2 Accent 3" w:uiPriority="47"/>
+    <w:lsdException w:name="List Table 3 Accent 3" w:uiPriority="48"/>
+    <w:lsdException w:name="List Table 4 Accent 3" w:uiPriority="49"/>
+    <w:lsdException w:name="List Table 5 Dark Accent 3" w:uiPriority="50"/>
+    <w:lsdException w:name="List Table 6 Colorful Accent 3" w:uiPriority="51"/>
+    <w:lsdException w:name="List Table 7 Colorful Accent 3" w:uiPriority="52"/>
+    <w:lsdException w:name="List Table 1 Light Accent 4" w:uiPriority="46"/>
+    <w:lsdException w:name="List Table 2 Accent 4" w:uiPriority="47"/>
+    <w:lsdException w:name="List Table 3 Accent 4" w:uiPriority="48"/>
+    <w:lsdException w:name="List Table 4 Accent 4" w:uiPriority="49"/>
+    <w:lsdException w:name="List Table 5 Dark Accent 4" w:uiPriority="50"/>
+    <w:lsdException w:name="List Table 6 Colorful Accent 4" w:uiPriority="51"/>
+    <w:lsdException w:name="List Table 7 Colorful Accent 4" w:uiPriority="52"/>
+    <w:lsdException w:name="List Table 1 Light Accent 5" w:uiPriority="46"/>
+    <w:lsdException w:name="List Table 2 Accent 5" w:uiPriority="47"/>
+    <w:lsdException w:name="List Table 3 Accent 5" w:uiPriority="48"/>
+    <w:lsdException w:name="List Table 4 Accent 5" w:uiPriority="49"/>
+    <w:lsdException w:name="List Table 5 Dark Accent 5" w:uiPriority="50"/>
+    <w:lsdException w:name="List Table 6 Colorful Accent 5" w:uiPriority="51"/>
+    <w:lsdException w:name="List Table 7 Colorful Accent 5" w:uiPriority="52"/>
+    <w:lsdException w:name="List Table 1 Light Accent 6" w:uiPriority="46"/>
+    <w:lsdException w:name="List Table 2 Accent 6" w:uiPriority="47"/>
+    <w:lsdException w:name="List Table 3 Accent 6" w:uiPriority="48"/>
+    <w:lsdException w:name="List Table 4 Accent 6" w:uiPriority="49"/>
+    <w:lsdException w:name="List Table 5 Dark Accent 6" w:uiPriority="50"/>
+    <w:lsdException w:name="List Table 6 Colorful Accent 6" w:uiPriority="51"/>
+    <w:lsdException w:name="List Table 7 Colorful Accent 6" w:uiPriority="52"/>
+    <w:lsdException w:name="Mention" w:semiHidden="1" w:unhideWhenUsed="1"/>
+    <w:lsdException w:name="Smart Hyperlink" w:semiHidden="1" w:unhideWhenUsed="1"/>
+    <w:lsdException w:name="Hashtag" w:semiHidden="1" w:unhideWhenUsed="1"/>
+    <w:lsdException w:name="Unresolved Mention" w:semiHidden="1" w:unhideWhenUsed="1"/>
+    <w:lsdException w:name="Smart Link" w:semiHidden="1" w:unhideWhenUsed="1"/>
   </w:latentStyles>
   <w:style w:type="paragraph" w:default="1" w:styleId="Normal">
     <w:name w:val="Normal"/>
@@ -3697,7 +4201,6 @@
       <w:spacing w:before="0" w:after="0" w:line="240" w:lineRule="auto"/>
     </w:pPr>
     <w:tblPr>
-      <w:tblInd w:w="0" w:type="dxa"/>
       <w:tblBorders>
         <w:top w:val="single" w:sz="4" w:space="0" w:color="auto"/>
         <w:left w:val="single" w:sz="4" w:space="0" w:color="auto"/>
@@ -3706,12 +4209,6 @@
         <w:insideH w:val="single" w:sz="4" w:space="0" w:color="auto"/>
         <w:insideV w:val="single" w:sz="4" w:space="0" w:color="auto"/>
       </w:tblBorders>
-      <w:tblCellMar>
-        <w:top w:w="0" w:type="dxa"/>
-        <w:left w:w="108" w:type="dxa"/>
-        <w:bottom w:w="0" w:type="dxa"/>
-        <w:right w:w="108" w:type="dxa"/>
-      </w:tblCellMar>
     </w:tblPr>
   </w:style>
   <w:style w:type="paragraph" w:styleId="BalloonText">
@@ -3755,899 +4252,26 @@
       <w:u w:val="single"/>
     </w:rPr>
   </w:style>
-</w:styles>
-</file>
-
-<file path=word/stylesWithEffects.xml><?xml version="1.0" encoding="utf-8"?>
-<w:styles xmlns:wpc="http://schemas.microsoft.com/office/word/2010/wordprocessingCanvas" xmlns:mo="http://schemas.microsoft.com/office/mac/office/2008/main" xmlns:mc="http://schemas.openxmlformats.org/markup-compatibility/2006" xmlns:mv="urn:schemas-microsoft-com:mac:vml" xmlns:o="urn:schemas-microsoft-com:office:office" xmlns:r="http://schemas.openxmlformats.org/officeDocument/2006/relationships" xmlns:m="http://schemas.openxmlformats.org/officeDocument/2006/math" xmlns:v="urn:schemas-microsoft-com:vml" xmlns:wp14="http://schemas.microsoft.com/office/word/2010/wordprocessingDrawing" xmlns:wp="http://schemas.openxmlformats.org/drawingml/2006/wordprocessingDrawing" xmlns:w10="urn:schemas-microsoft-com:office:word" xmlns:w="http://schemas.openxmlformats.org/wordprocessingml/2006/main" xmlns:w14="http://schemas.microsoft.com/office/word/2010/wordml" xmlns:wpg="http://schemas.microsoft.com/office/word/2010/wordprocessingGroup" xmlns:wpi="http://schemas.microsoft.com/office/word/2010/wordprocessingInk" xmlns:wne="http://schemas.microsoft.com/office/word/2006/wordml" xmlns:wps="http://schemas.microsoft.com/office/word/2010/wordprocessingShape" mc:Ignorable="w14 wp14">
-  <w:docDefaults>
-    <w:rPrDefault>
-      <w:rPr>
-        <w:rFonts w:asciiTheme="minorHAnsi" w:eastAsiaTheme="minorEastAsia" w:hAnsiTheme="minorHAnsi" w:cstheme="minorBidi"/>
-        <w:sz w:val="22"/>
-        <w:szCs w:val="22"/>
-        <w:lang w:val="en-US" w:eastAsia="en-US" w:bidi="ar-SA"/>
-      </w:rPr>
-    </w:rPrDefault>
-    <w:pPrDefault>
-      <w:pPr>
-        <w:spacing w:before="200" w:after="200" w:line="276" w:lineRule="auto"/>
-      </w:pPr>
-    </w:pPrDefault>
-  </w:docDefaults>
-  <w:latentStyles w:defLockedState="0" w:defUIPriority="99" w:defSemiHidden="1" w:defUnhideWhenUsed="1" w:defQFormat="0" w:count="276">
-    <w:lsdException w:name="Normal" w:semiHidden="0" w:uiPriority="0" w:unhideWhenUsed="0" w:qFormat="1"/>
-    <w:lsdException w:name="heading 1" w:semiHidden="0" w:uiPriority="9" w:unhideWhenUsed="0" w:qFormat="1"/>
-    <w:lsdException w:name="heading 2" w:uiPriority="9" w:qFormat="1"/>
-    <w:lsdException w:name="heading 3" w:uiPriority="9" w:qFormat="1"/>
-    <w:lsdException w:name="heading 4" w:uiPriority="9" w:qFormat="1"/>
-    <w:lsdException w:name="heading 5" w:uiPriority="9" w:qFormat="1"/>
-    <w:lsdException w:name="heading 6" w:uiPriority="9" w:qFormat="1"/>
-    <w:lsdException w:name="heading 7" w:uiPriority="9" w:qFormat="1"/>
-    <w:lsdException w:name="heading 8" w:uiPriority="9" w:qFormat="1"/>
-    <w:lsdException w:name="heading 9" w:uiPriority="9" w:qFormat="1"/>
-    <w:lsdException w:name="toc 1" w:uiPriority="39"/>
-    <w:lsdException w:name="toc 2" w:uiPriority="39"/>
-    <w:lsdException w:name="toc 3" w:uiPriority="39"/>
-    <w:lsdException w:name="toc 4" w:uiPriority="39"/>
-    <w:lsdException w:name="toc 5" w:uiPriority="39"/>
-    <w:lsdException w:name="toc 6" w:uiPriority="39"/>
-    <w:lsdException w:name="toc 7" w:uiPriority="39"/>
-    <w:lsdException w:name="toc 8" w:uiPriority="39"/>
-    <w:lsdException w:name="toc 9" w:uiPriority="39"/>
-    <w:lsdException w:name="caption" w:uiPriority="35" w:qFormat="1"/>
-    <w:lsdException w:name="Title" w:semiHidden="0" w:uiPriority="10" w:unhideWhenUsed="0" w:qFormat="1"/>
-    <w:lsdException w:name="Default Paragraph Font" w:uiPriority="1"/>
-    <w:lsdException w:name="Subtitle" w:semiHidden="0" w:uiPriority="11" w:unhideWhenUsed="0" w:qFormat="1"/>
-    <w:lsdException w:name="Strong" w:semiHidden="0" w:uiPriority="22" w:unhideWhenUsed="0" w:qFormat="1"/>
-    <w:lsdException w:name="Emphasis" w:semiHidden="0" w:uiPriority="20" w:unhideWhenUsed="0" w:qFormat="1"/>
-    <w:lsdException w:name="Table Grid" w:semiHidden="0" w:uiPriority="39" w:unhideWhenUsed="0"/>
-    <w:lsdException w:name="Note Level 1" w:semiHidden="0" w:unhideWhenUsed="0"/>
-    <w:lsdException w:name="Note Level 2" w:semiHidden="0" w:unhideWhenUsed="0"/>
-    <w:lsdException w:name="Note Level 3" w:semiHidden="0" w:unhideWhenUsed="0"/>
-    <w:lsdException w:name="Note Level 4" w:semiHidden="0" w:unhideWhenUsed="0"/>
-    <w:lsdException w:name="Note Level 5" w:semiHidden="0" w:unhideWhenUsed="0"/>
-    <w:lsdException w:name="Note Level 6" w:semiHidden="0" w:unhideWhenUsed="0"/>
-    <w:lsdException w:name="Note Level 7" w:semiHidden="0" w:unhideWhenUsed="0"/>
-    <w:lsdException w:name="Note Level 8" w:semiHidden="0" w:unhideWhenUsed="0"/>
-    <w:lsdException w:name="Note Level 9" w:semiHidden="0" w:unhideWhenUsed="0"/>
-    <w:lsdException w:name="Placeholder Text" w:unhideWhenUsed="0"/>
-    <w:lsdException w:name="No Spacing" w:semiHidden="0" w:uiPriority="1" w:unhideWhenUsed="0" w:qFormat="1"/>
-    <w:lsdException w:name="Light Shading" w:semiHidden="0" w:uiPriority="60" w:unhideWhenUsed="0"/>
-    <w:lsdException w:name="Light List" w:semiHidden="0" w:uiPriority="61" w:unhideWhenUsed="0"/>
-    <w:lsdException w:name="Light Grid" w:semiHidden="0" w:uiPriority="62" w:unhideWhenUsed="0"/>
-    <w:lsdException w:name="Medium Shading 1" w:semiHidden="0" w:uiPriority="63" w:unhideWhenUsed="0"/>
-    <w:lsdException w:name="Medium Shading 2" w:semiHidden="0" w:uiPriority="64" w:unhideWhenUsed="0"/>
-    <w:lsdException w:name="Medium List 1" w:semiHidden="0" w:uiPriority="65" w:unhideWhenUsed="0"/>
-    <w:lsdException w:name="Medium List 2" w:semiHidden="0" w:uiPriority="66" w:unhideWhenUsed="0"/>
-    <w:lsdException w:name="Medium Grid 1" w:semiHidden="0" w:uiPriority="67" w:unhideWhenUsed="0"/>
-    <w:lsdException w:name="Medium Grid 2" w:semiHidden="0" w:uiPriority="68" w:unhideWhenUsed="0"/>
-    <w:lsdException w:name="Medium Grid 3" w:semiHidden="0" w:uiPriority="69" w:unhideWhenUsed="0"/>
-    <w:lsdException w:name="Dark List" w:semiHidden="0" w:uiPriority="70" w:unhideWhenUsed="0"/>
-    <w:lsdException w:name="Colorful Shading" w:semiHidden="0" w:uiPriority="71" w:unhideWhenUsed="0"/>
-    <w:lsdException w:name="Colorful List" w:semiHidden="0" w:uiPriority="72" w:unhideWhenUsed="0"/>
-    <w:lsdException w:name="Colorful Grid" w:semiHidden="0" w:uiPriority="73" w:unhideWhenUsed="0"/>
-    <w:lsdException w:name="Light Shading Accent 1" w:semiHidden="0" w:uiPriority="60" w:unhideWhenUsed="0"/>
-    <w:lsdException w:name="Light List Accent 1" w:semiHidden="0" w:uiPriority="61" w:unhideWhenUsed="0"/>
-    <w:lsdException w:name="Light Grid Accent 1" w:semiHidden="0" w:uiPriority="62" w:unhideWhenUsed="0"/>
-    <w:lsdException w:name="Medium Shading 1 Accent 1" w:semiHidden="0" w:uiPriority="63" w:unhideWhenUsed="0"/>
-    <w:lsdException w:name="Medium Shading 2 Accent 1" w:semiHidden="0" w:uiPriority="64" w:unhideWhenUsed="0"/>
-    <w:lsdException w:name="Medium List 1 Accent 1" w:semiHidden="0" w:uiPriority="65" w:unhideWhenUsed="0"/>
-    <w:lsdException w:name="Revision" w:unhideWhenUsed="0"/>
-    <w:lsdException w:name="List Paragraph" w:semiHidden="0" w:uiPriority="34" w:unhideWhenUsed="0" w:qFormat="1"/>
-    <w:lsdException w:name="Quote" w:semiHidden="0" w:uiPriority="29" w:unhideWhenUsed="0" w:qFormat="1"/>
-    <w:lsdException w:name="Intense Quote" w:semiHidden="0" w:uiPriority="30" w:unhideWhenUsed="0" w:qFormat="1"/>
-    <w:lsdException w:name="Medium List 2 Accent 1" w:semiHidden="0" w:uiPriority="66" w:unhideWhenUsed="0"/>
-    <w:lsdException w:name="Medium Grid 1 Accent 1" w:semiHidden="0" w:uiPriority="67" w:unhideWhenUsed="0"/>
-    <w:lsdException w:name="Medium Grid 2 Accent 1" w:semiHidden="0" w:uiPriority="68" w:unhideWhenUsed="0"/>
-    <w:lsdException w:name="Medium Grid 3 Accent 1" w:semiHidden="0" w:uiPriority="69" w:unhideWhenUsed="0"/>
-    <w:lsdException w:name="Dark List Accent 1" w:semiHidden="0" w:uiPriority="70" w:unhideWhenUsed="0"/>
-    <w:lsdException w:name="Colorful Shading Accent 1" w:semiHidden="0" w:uiPriority="71" w:unhideWhenUsed="0"/>
-    <w:lsdException w:name="Colorful List Accent 1" w:semiHidden="0" w:uiPriority="72" w:unhideWhenUsed="0"/>
-    <w:lsdException w:name="Colorful Grid Accent 1" w:semiHidden="0" w:uiPriority="73" w:unhideWhenUsed="0"/>
-    <w:lsdException w:name="Light Shading Accent 2" w:semiHidden="0" w:uiPriority="60" w:unhideWhenUsed="0"/>
-    <w:lsdException w:name="Light List Accent 2" w:semiHidden="0" w:uiPriority="61" w:unhideWhenUsed="0"/>
-    <w:lsdException w:name="Light Grid Accent 2" w:semiHidden="0" w:uiPriority="62" w:unhideWhenUsed="0"/>
-    <w:lsdException w:name="Medium Shading 1 Accent 2" w:semiHidden="0" w:uiPriority="63" w:unhideWhenUsed="0"/>
-    <w:lsdException w:name="Medium Shading 2 Accent 2" w:semiHidden="0" w:uiPriority="64" w:unhideWhenUsed="0"/>
-    <w:lsdException w:name="Medium List 1 Accent 2" w:semiHidden="0" w:uiPriority="65" w:unhideWhenUsed="0"/>
-    <w:lsdException w:name="Medium List 2 Accent 2" w:semiHidden="0" w:uiPriority="66" w:unhideWhenUsed="0"/>
-    <w:lsdException w:name="Medium Grid 1 Accent 2" w:semiHidden="0" w:uiPriority="67" w:unhideWhenUsed="0"/>
-    <w:lsdException w:name="Medium Grid 2 Accent 2" w:semiHidden="0" w:uiPriority="68" w:unhideWhenUsed="0"/>
-    <w:lsdException w:name="Medium Grid 3 Accent 2" w:semiHidden="0" w:uiPriority="69" w:unhideWhenUsed="0"/>
-    <w:lsdException w:name="Dark List Accent 2" w:semiHidden="0" w:uiPriority="70" w:unhideWhenUsed="0"/>
-    <w:lsdException w:name="Colorful Shading Accent 2" w:semiHidden="0" w:uiPriority="71" w:unhideWhenUsed="0"/>
-    <w:lsdException w:name="Colorful List Accent 2" w:semiHidden="0" w:uiPriority="72" w:unhideWhenUsed="0"/>
-    <w:lsdException w:name="Colorful Grid Accent 2" w:semiHidden="0" w:uiPriority="73" w:unhideWhenUsed="0"/>
-    <w:lsdException w:name="Light Shading Accent 3" w:semiHidden="0" w:uiPriority="60" w:unhideWhenUsed="0"/>
-    <w:lsdException w:name="Light List Accent 3" w:semiHidden="0" w:uiPriority="61" w:unhideWhenUsed="0"/>
-    <w:lsdException w:name="Light Grid Accent 3" w:semiHidden="0" w:uiPriority="62" w:unhideWhenUsed="0"/>
-    <w:lsdException w:name="Medium Shading 1 Accent 3" w:semiHidden="0" w:uiPriority="63" w:unhideWhenUsed="0"/>
-    <w:lsdException w:name="Medium Shading 2 Accent 3" w:semiHidden="0" w:uiPriority="64" w:unhideWhenUsed="0"/>
-    <w:lsdException w:name="Medium List 1 Accent 3" w:semiHidden="0" w:uiPriority="65" w:unhideWhenUsed="0"/>
-    <w:lsdException w:name="Medium List 2 Accent 3" w:semiHidden="0" w:uiPriority="66" w:unhideWhenUsed="0"/>
-    <w:lsdException w:name="Medium Grid 1 Accent 3" w:semiHidden="0" w:uiPriority="67" w:unhideWhenUsed="0"/>
-    <w:lsdException w:name="Medium Grid 2 Accent 3" w:semiHidden="0" w:uiPriority="68" w:unhideWhenUsed="0"/>
-    <w:lsdException w:name="Medium Grid 3 Accent 3" w:semiHidden="0" w:uiPriority="69" w:unhideWhenUsed="0"/>
-    <w:lsdException w:name="Dark List Accent 3" w:semiHidden="0" w:uiPriority="70" w:unhideWhenUsed="0"/>
-    <w:lsdException w:name="Colorful Shading Accent 3" w:semiHidden="0" w:uiPriority="71" w:unhideWhenUsed="0"/>
-    <w:lsdException w:name="Colorful List Accent 3" w:semiHidden="0" w:uiPriority="72" w:unhideWhenUsed="0"/>
-    <w:lsdException w:name="Colorful Grid Accent 3" w:semiHidden="0" w:uiPriority="73" w:unhideWhenUsed="0"/>
-    <w:lsdException w:name="Light Shading Accent 4" w:semiHidden="0" w:uiPriority="60" w:unhideWhenUsed="0"/>
-    <w:lsdException w:name="Light List Accent 4" w:semiHidden="0" w:uiPriority="61" w:unhideWhenUsed="0"/>
-    <w:lsdException w:name="Light Grid Accent 4" w:semiHidden="0" w:uiPriority="62" w:unhideWhenUsed="0"/>
-    <w:lsdException w:name="Medium Shading 1 Accent 4" w:semiHidden="0" w:uiPriority="63" w:unhideWhenUsed="0"/>
-    <w:lsdException w:name="Medium Shading 2 Accent 4" w:semiHidden="0" w:uiPriority="64" w:unhideWhenUsed="0"/>
-    <w:lsdException w:name="Medium List 1 Accent 4" w:semiHidden="0" w:uiPriority="65" w:unhideWhenUsed="0"/>
-    <w:lsdException w:name="Medium List 2 Accent 4" w:semiHidden="0" w:uiPriority="66" w:unhideWhenUsed="0"/>
-    <w:lsdException w:name="Medium Grid 1 Accent 4" w:semiHidden="0" w:uiPriority="67" w:unhideWhenUsed="0"/>
-    <w:lsdException w:name="Medium Grid 2 Accent 4" w:semiHidden="0" w:uiPriority="68" w:unhideWhenUsed="0"/>
-    <w:lsdException w:name="Medium Grid 3 Accent 4" w:semiHidden="0" w:uiPriority="69" w:unhideWhenUsed="0"/>
-    <w:lsdException w:name="Dark List Accent 4" w:semiHidden="0" w:uiPriority="70" w:unhideWhenUsed="0"/>
-    <w:lsdException w:name="Colorful Shading Accent 4" w:semiHidden="0" w:uiPriority="71" w:unhideWhenUsed="0"/>
-    <w:lsdException w:name="Colorful List Accent 4" w:semiHidden="0" w:uiPriority="72" w:unhideWhenUsed="0"/>
-    <w:lsdException w:name="Colorful Grid Accent 4" w:semiHidden="0" w:uiPriority="73" w:unhideWhenUsed="0"/>
-    <w:lsdException w:name="Light Shading Accent 5" w:semiHidden="0" w:uiPriority="60" w:unhideWhenUsed="0"/>
-    <w:lsdException w:name="Light List Accent 5" w:semiHidden="0" w:uiPriority="61" w:unhideWhenUsed="0"/>
-    <w:lsdException w:name="Light Grid Accent 5" w:semiHidden="0" w:uiPriority="62" w:unhideWhenUsed="0"/>
-    <w:lsdException w:name="Medium Shading 1 Accent 5" w:semiHidden="0" w:uiPriority="63" w:unhideWhenUsed="0"/>
-    <w:lsdException w:name="Medium Shading 2 Accent 5" w:semiHidden="0" w:uiPriority="64" w:unhideWhenUsed="0"/>
-    <w:lsdException w:name="Medium List 1 Accent 5" w:semiHidden="0" w:uiPriority="65" w:unhideWhenUsed="0"/>
-    <w:lsdException w:name="Medium List 2 Accent 5" w:semiHidden="0" w:uiPriority="66" w:unhideWhenUsed="0"/>
-    <w:lsdException w:name="Medium Grid 1 Accent 5" w:semiHidden="0" w:uiPriority="67" w:unhideWhenUsed="0"/>
-    <w:lsdException w:name="Medium Grid 2 Accent 5" w:semiHidden="0" w:uiPriority="68" w:unhideWhenUsed="0"/>
-    <w:lsdException w:name="Medium Grid 3 Accent 5" w:semiHidden="0" w:uiPriority="69" w:unhideWhenUsed="0"/>
-    <w:lsdException w:name="Dark List Accent 5" w:semiHidden="0" w:uiPriority="70" w:unhideWhenUsed="0"/>
-    <w:lsdException w:name="Colorful Shading Accent 5" w:semiHidden="0" w:uiPriority="71" w:unhideWhenUsed="0"/>
-    <w:lsdException w:name="Colorful List Accent 5" w:semiHidden="0" w:uiPriority="72" w:unhideWhenUsed="0"/>
-    <w:lsdException w:name="Colorful Grid Accent 5" w:semiHidden="0" w:uiPriority="73" w:unhideWhenUsed="0"/>
-    <w:lsdException w:name="Light Shading Accent 6" w:semiHidden="0" w:uiPriority="60" w:unhideWhenUsed="0"/>
-    <w:lsdException w:name="Light List Accent 6" w:semiHidden="0" w:uiPriority="61" w:unhideWhenUsed="0"/>
-    <w:lsdException w:name="Light Grid Accent 6" w:semiHidden="0" w:uiPriority="62" w:unhideWhenUsed="0"/>
-    <w:lsdException w:name="Medium Shading 1 Accent 6" w:semiHidden="0" w:uiPriority="63" w:unhideWhenUsed="0"/>
-    <w:lsdException w:name="Medium Shading 2 Accent 6" w:semiHidden="0" w:uiPriority="64" w:unhideWhenUsed="0"/>
-    <w:lsdException w:name="Medium List 1 Accent 6" w:semiHidden="0" w:uiPriority="65" w:unhideWhenUsed="0"/>
-    <w:lsdException w:name="Medium List 2 Accent 6" w:semiHidden="0" w:uiPriority="66" w:unhideWhenUsed="0"/>
-    <w:lsdException w:name="Medium Grid 1 Accent 6" w:semiHidden="0" w:uiPriority="67" w:unhideWhenUsed="0"/>
-    <w:lsdException w:name="Medium Grid 2 Accent 6" w:semiHidden="0" w:uiPriority="68" w:unhideWhenUsed="0"/>
-    <w:lsdException w:name="Medium Grid 3 Accent 6" w:semiHidden="0" w:uiPriority="69" w:unhideWhenUsed="0"/>
-    <w:lsdException w:name="Dark List Accent 6" w:semiHidden="0" w:uiPriority="70" w:unhideWhenUsed="0"/>
-    <w:lsdException w:name="Colorful Shading Accent 6" w:semiHidden="0" w:uiPriority="71" w:unhideWhenUsed="0"/>
-    <w:lsdException w:name="Colorful List Accent 6" w:semiHidden="0" w:uiPriority="72" w:unhideWhenUsed="0"/>
-    <w:lsdException w:name="Colorful Grid Accent 6" w:semiHidden="0" w:uiPriority="73" w:unhideWhenUsed="0"/>
-    <w:lsdException w:name="Subtle Emphasis" w:semiHidden="0" w:uiPriority="19" w:unhideWhenUsed="0" w:qFormat="1"/>
-    <w:lsdException w:name="Intense Emphasis" w:semiHidden="0" w:uiPriority="21" w:unhideWhenUsed="0" w:qFormat="1"/>
-    <w:lsdException w:name="Subtle Reference" w:semiHidden="0" w:uiPriority="31" w:unhideWhenUsed="0" w:qFormat="1"/>
-    <w:lsdException w:name="Intense Reference" w:semiHidden="0" w:uiPriority="32" w:unhideWhenUsed="0" w:qFormat="1"/>
-    <w:lsdException w:name="Book Title" w:semiHidden="0" w:uiPriority="33" w:unhideWhenUsed="0" w:qFormat="1"/>
-    <w:lsdException w:name="Bibliography" w:uiPriority="37"/>
-    <w:lsdException w:name="TOC Heading" w:uiPriority="39" w:qFormat="1"/>
-  </w:latentStyles>
-  <w:style w:type="paragraph" w:default="1" w:styleId="Normal">
-    <w:name w:val="Normal"/>
-    <w:qFormat/>
-    <w:rsid w:val="002B6610"/>
-    <w:rPr>
-      <w:sz w:val="20"/>
-      <w:szCs w:val="20"/>
-    </w:rPr>
-  </w:style>
-  <w:style w:type="paragraph" w:styleId="Heading1">
-    <w:name w:val="heading 1"/>
+  <w:style w:type="paragraph" w:styleId="NormalWeb">
+    <w:name w:val="Normal (Web)"/>
     <w:basedOn w:val="Normal"/>
-    <w:next w:val="Normal"/>
-    <w:link w:val="Heading1Char"/>
-    <w:uiPriority w:val="9"/>
-    <w:qFormat/>
-    <w:rsid w:val="002B6610"/>
-    <w:pPr>
-      <w:pBdr>
-        <w:top w:val="single" w:sz="24" w:space="0" w:color="4472C4" w:themeColor="accent1"/>
-        <w:left w:val="single" w:sz="24" w:space="0" w:color="4472C4" w:themeColor="accent1"/>
-        <w:bottom w:val="single" w:sz="24" w:space="0" w:color="4472C4" w:themeColor="accent1"/>
-        <w:right w:val="single" w:sz="24" w:space="0" w:color="4472C4" w:themeColor="accent1"/>
-      </w:pBdr>
-      <w:shd w:val="clear" w:color="auto" w:fill="4472C4" w:themeFill="accent1"/>
-      <w:spacing w:after="0"/>
-      <w:outlineLvl w:val="0"/>
-    </w:pPr>
-    <w:rPr>
-      <w:b/>
-      <w:bCs/>
-      <w:caps/>
-      <w:color w:val="FFFFFF" w:themeColor="background1"/>
-      <w:spacing w:val="15"/>
-      <w:sz w:val="22"/>
-      <w:szCs w:val="22"/>
-    </w:rPr>
-  </w:style>
-  <w:style w:type="paragraph" w:styleId="Heading2">
-    <w:name w:val="heading 2"/>
-    <w:basedOn w:val="Normal"/>
-    <w:next w:val="Normal"/>
-    <w:link w:val="Heading2Char"/>
-    <w:uiPriority w:val="9"/>
-    <w:semiHidden/>
-    <w:unhideWhenUsed/>
-    <w:qFormat/>
-    <w:rsid w:val="002B6610"/>
-    <w:pPr>
-      <w:pBdr>
-        <w:top w:val="single" w:sz="24" w:space="0" w:color="D9E2F3" w:themeColor="accent1" w:themeTint="33"/>
-        <w:left w:val="single" w:sz="24" w:space="0" w:color="D9E2F3" w:themeColor="accent1" w:themeTint="33"/>
-        <w:bottom w:val="single" w:sz="24" w:space="0" w:color="D9E2F3" w:themeColor="accent1" w:themeTint="33"/>
-        <w:right w:val="single" w:sz="24" w:space="0" w:color="D9E2F3" w:themeColor="accent1" w:themeTint="33"/>
-      </w:pBdr>
-      <w:shd w:val="clear" w:color="auto" w:fill="D9E2F3" w:themeFill="accent1" w:themeFillTint="33"/>
-      <w:spacing w:after="0"/>
-      <w:outlineLvl w:val="1"/>
-    </w:pPr>
-    <w:rPr>
-      <w:caps/>
-      <w:spacing w:val="15"/>
-      <w:sz w:val="22"/>
-      <w:szCs w:val="22"/>
-    </w:rPr>
-  </w:style>
-  <w:style w:type="paragraph" w:styleId="Heading3">
-    <w:name w:val="heading 3"/>
-    <w:basedOn w:val="Normal"/>
-    <w:next w:val="Normal"/>
-    <w:link w:val="Heading3Char"/>
-    <w:uiPriority w:val="9"/>
-    <w:semiHidden/>
-    <w:unhideWhenUsed/>
-    <w:qFormat/>
-    <w:rsid w:val="002B6610"/>
-    <w:pPr>
-      <w:pBdr>
-        <w:top w:val="single" w:sz="6" w:space="2" w:color="4472C4" w:themeColor="accent1"/>
-        <w:left w:val="single" w:sz="6" w:space="2" w:color="4472C4" w:themeColor="accent1"/>
-      </w:pBdr>
-      <w:spacing w:before="300" w:after="0"/>
-      <w:outlineLvl w:val="2"/>
-    </w:pPr>
-    <w:rPr>
-      <w:caps/>
-      <w:color w:val="1F3763" w:themeColor="accent1" w:themeShade="7F"/>
-      <w:spacing w:val="15"/>
-      <w:sz w:val="22"/>
-      <w:szCs w:val="22"/>
-    </w:rPr>
-  </w:style>
-  <w:style w:type="paragraph" w:styleId="Heading4">
-    <w:name w:val="heading 4"/>
-    <w:basedOn w:val="Normal"/>
-    <w:next w:val="Normal"/>
-    <w:link w:val="Heading4Char"/>
-    <w:uiPriority w:val="9"/>
-    <w:semiHidden/>
-    <w:unhideWhenUsed/>
-    <w:qFormat/>
-    <w:rsid w:val="002B6610"/>
-    <w:pPr>
-      <w:pBdr>
-        <w:top w:val="dotted" w:sz="6" w:space="2" w:color="4472C4" w:themeColor="accent1"/>
-        <w:left w:val="dotted" w:sz="6" w:space="2" w:color="4472C4" w:themeColor="accent1"/>
-      </w:pBdr>
-      <w:spacing w:before="300" w:after="0"/>
-      <w:outlineLvl w:val="3"/>
-    </w:pPr>
-    <w:rPr>
-      <w:caps/>
-      <w:color w:val="2F5496" w:themeColor="accent1" w:themeShade="BF"/>
-      <w:spacing w:val="10"/>
-      <w:sz w:val="22"/>
-      <w:szCs w:val="22"/>
-    </w:rPr>
-  </w:style>
-  <w:style w:type="paragraph" w:styleId="Heading5">
-    <w:name w:val="heading 5"/>
-    <w:basedOn w:val="Normal"/>
-    <w:next w:val="Normal"/>
-    <w:link w:val="Heading5Char"/>
-    <w:uiPriority w:val="9"/>
-    <w:semiHidden/>
-    <w:unhideWhenUsed/>
-    <w:qFormat/>
-    <w:rsid w:val="002B6610"/>
-    <w:pPr>
-      <w:pBdr>
-        <w:bottom w:val="single" w:sz="6" w:space="1" w:color="4472C4" w:themeColor="accent1"/>
-      </w:pBdr>
-      <w:spacing w:before="300" w:after="0"/>
-      <w:outlineLvl w:val="4"/>
-    </w:pPr>
-    <w:rPr>
-      <w:caps/>
-      <w:color w:val="2F5496" w:themeColor="accent1" w:themeShade="BF"/>
-      <w:spacing w:val="10"/>
-      <w:sz w:val="22"/>
-      <w:szCs w:val="22"/>
-    </w:rPr>
-  </w:style>
-  <w:style w:type="paragraph" w:styleId="Heading6">
-    <w:name w:val="heading 6"/>
-    <w:basedOn w:val="Normal"/>
-    <w:next w:val="Normal"/>
-    <w:link w:val="Heading6Char"/>
-    <w:uiPriority w:val="9"/>
-    <w:semiHidden/>
-    <w:unhideWhenUsed/>
-    <w:qFormat/>
-    <w:rsid w:val="002B6610"/>
-    <w:pPr>
-      <w:pBdr>
-        <w:bottom w:val="dotted" w:sz="6" w:space="1" w:color="4472C4" w:themeColor="accent1"/>
-      </w:pBdr>
-      <w:spacing w:before="300" w:after="0"/>
-      <w:outlineLvl w:val="5"/>
-    </w:pPr>
-    <w:rPr>
-      <w:caps/>
-      <w:color w:val="2F5496" w:themeColor="accent1" w:themeShade="BF"/>
-      <w:spacing w:val="10"/>
-      <w:sz w:val="22"/>
-      <w:szCs w:val="22"/>
-    </w:rPr>
-  </w:style>
-  <w:style w:type="paragraph" w:styleId="Heading7">
-    <w:name w:val="heading 7"/>
-    <w:basedOn w:val="Normal"/>
-    <w:next w:val="Normal"/>
-    <w:link w:val="Heading7Char"/>
-    <w:uiPriority w:val="9"/>
-    <w:semiHidden/>
-    <w:unhideWhenUsed/>
-    <w:qFormat/>
-    <w:rsid w:val="002B6610"/>
-    <w:pPr>
-      <w:spacing w:before="300" w:after="0"/>
-      <w:outlineLvl w:val="6"/>
-    </w:pPr>
-    <w:rPr>
-      <w:caps/>
-      <w:color w:val="2F5496" w:themeColor="accent1" w:themeShade="BF"/>
-      <w:spacing w:val="10"/>
-      <w:sz w:val="22"/>
-      <w:szCs w:val="22"/>
-    </w:rPr>
-  </w:style>
-  <w:style w:type="paragraph" w:styleId="Heading8">
-    <w:name w:val="heading 8"/>
-    <w:basedOn w:val="Normal"/>
-    <w:next w:val="Normal"/>
-    <w:link w:val="Heading8Char"/>
-    <w:uiPriority w:val="9"/>
-    <w:semiHidden/>
-    <w:unhideWhenUsed/>
-    <w:qFormat/>
-    <w:rsid w:val="002B6610"/>
-    <w:pPr>
-      <w:spacing w:before="300" w:after="0"/>
-      <w:outlineLvl w:val="7"/>
-    </w:pPr>
-    <w:rPr>
-      <w:caps/>
-      <w:spacing w:val="10"/>
-      <w:sz w:val="18"/>
-      <w:szCs w:val="18"/>
-    </w:rPr>
-  </w:style>
-  <w:style w:type="paragraph" w:styleId="Heading9">
-    <w:name w:val="heading 9"/>
-    <w:basedOn w:val="Normal"/>
-    <w:next w:val="Normal"/>
-    <w:link w:val="Heading9Char"/>
-    <w:uiPriority w:val="9"/>
-    <w:semiHidden/>
-    <w:unhideWhenUsed/>
-    <w:qFormat/>
-    <w:rsid w:val="002B6610"/>
-    <w:pPr>
-      <w:spacing w:before="300" w:after="0"/>
-      <w:outlineLvl w:val="8"/>
-    </w:pPr>
-    <w:rPr>
-      <w:i/>
-      <w:caps/>
-      <w:spacing w:val="10"/>
-      <w:sz w:val="18"/>
-      <w:szCs w:val="18"/>
-    </w:rPr>
-  </w:style>
-  <w:style w:type="character" w:default="1" w:styleId="DefaultParagraphFont">
-    <w:name w:val="Default Paragraph Font"/>
-    <w:uiPriority w:val="1"/>
-    <w:semiHidden/>
-    <w:unhideWhenUsed/>
-  </w:style>
-  <w:style w:type="table" w:default="1" w:styleId="TableNormal">
-    <w:name w:val="Normal Table"/>
     <w:uiPriority w:val="99"/>
     <w:semiHidden/>
     <w:unhideWhenUsed/>
-    <w:tblPr>
-      <w:tblInd w:w="0" w:type="dxa"/>
-      <w:tblCellMar>
-        <w:top w:w="0" w:type="dxa"/>
-        <w:left w:w="108" w:type="dxa"/>
-        <w:bottom w:w="0" w:type="dxa"/>
-        <w:right w:w="108" w:type="dxa"/>
-      </w:tblCellMar>
-    </w:tblPr>
-  </w:style>
-  <w:style w:type="numbering" w:default="1" w:styleId="NoList">
-    <w:name w:val="No List"/>
-    <w:uiPriority w:val="99"/>
-    <w:semiHidden/>
-    <w:unhideWhenUsed/>
-  </w:style>
-  <w:style w:type="character" w:customStyle="1" w:styleId="Heading1Char">
-    <w:name w:val="Heading 1 Char"/>
-    <w:basedOn w:val="DefaultParagraphFont"/>
-    <w:link w:val="Heading1"/>
-    <w:uiPriority w:val="9"/>
-    <w:rsid w:val="002B6610"/>
-    <w:rPr>
-      <w:b/>
-      <w:bCs/>
-      <w:caps/>
-      <w:color w:val="FFFFFF" w:themeColor="background1"/>
-      <w:spacing w:val="15"/>
-      <w:shd w:val="clear" w:color="auto" w:fill="4472C4" w:themeFill="accent1"/>
-    </w:rPr>
-  </w:style>
-  <w:style w:type="character" w:customStyle="1" w:styleId="Heading2Char">
-    <w:name w:val="Heading 2 Char"/>
-    <w:basedOn w:val="DefaultParagraphFont"/>
-    <w:link w:val="Heading2"/>
-    <w:uiPriority w:val="9"/>
-    <w:semiHidden/>
-    <w:rsid w:val="002B6610"/>
-    <w:rPr>
-      <w:caps/>
-      <w:spacing w:val="15"/>
-      <w:shd w:val="clear" w:color="auto" w:fill="D9E2F3" w:themeFill="accent1" w:themeFillTint="33"/>
-    </w:rPr>
-  </w:style>
-  <w:style w:type="character" w:customStyle="1" w:styleId="Heading3Char">
-    <w:name w:val="Heading 3 Char"/>
-    <w:basedOn w:val="DefaultParagraphFont"/>
-    <w:link w:val="Heading3"/>
-    <w:uiPriority w:val="9"/>
-    <w:semiHidden/>
-    <w:rsid w:val="002B6610"/>
-    <w:rPr>
-      <w:caps/>
-      <w:color w:val="1F3763" w:themeColor="accent1" w:themeShade="7F"/>
-      <w:spacing w:val="15"/>
-    </w:rPr>
-  </w:style>
-  <w:style w:type="character" w:customStyle="1" w:styleId="Heading4Char">
-    <w:name w:val="Heading 4 Char"/>
-    <w:basedOn w:val="DefaultParagraphFont"/>
-    <w:link w:val="Heading4"/>
-    <w:uiPriority w:val="9"/>
-    <w:semiHidden/>
-    <w:rsid w:val="002B6610"/>
-    <w:rPr>
-      <w:caps/>
-      <w:color w:val="2F5496" w:themeColor="accent1" w:themeShade="BF"/>
-      <w:spacing w:val="10"/>
-    </w:rPr>
-  </w:style>
-  <w:style w:type="character" w:customStyle="1" w:styleId="Heading5Char">
-    <w:name w:val="Heading 5 Char"/>
-    <w:basedOn w:val="DefaultParagraphFont"/>
-    <w:link w:val="Heading5"/>
-    <w:uiPriority w:val="9"/>
-    <w:semiHidden/>
-    <w:rsid w:val="002B6610"/>
-    <w:rPr>
-      <w:caps/>
-      <w:color w:val="2F5496" w:themeColor="accent1" w:themeShade="BF"/>
-      <w:spacing w:val="10"/>
-    </w:rPr>
-  </w:style>
-  <w:style w:type="character" w:customStyle="1" w:styleId="Heading6Char">
-    <w:name w:val="Heading 6 Char"/>
-    <w:basedOn w:val="DefaultParagraphFont"/>
-    <w:link w:val="Heading6"/>
-    <w:uiPriority w:val="9"/>
-    <w:semiHidden/>
-    <w:rsid w:val="002B6610"/>
-    <w:rPr>
-      <w:caps/>
-      <w:color w:val="2F5496" w:themeColor="accent1" w:themeShade="BF"/>
-      <w:spacing w:val="10"/>
-    </w:rPr>
-  </w:style>
-  <w:style w:type="character" w:customStyle="1" w:styleId="Heading7Char">
-    <w:name w:val="Heading 7 Char"/>
-    <w:basedOn w:val="DefaultParagraphFont"/>
-    <w:link w:val="Heading7"/>
-    <w:uiPriority w:val="9"/>
-    <w:semiHidden/>
-    <w:rsid w:val="002B6610"/>
-    <w:rPr>
-      <w:caps/>
-      <w:color w:val="2F5496" w:themeColor="accent1" w:themeShade="BF"/>
-      <w:spacing w:val="10"/>
-    </w:rPr>
-  </w:style>
-  <w:style w:type="character" w:customStyle="1" w:styleId="Heading8Char">
-    <w:name w:val="Heading 8 Char"/>
-    <w:basedOn w:val="DefaultParagraphFont"/>
-    <w:link w:val="Heading8"/>
-    <w:uiPriority w:val="9"/>
-    <w:semiHidden/>
-    <w:rsid w:val="002B6610"/>
-    <w:rPr>
-      <w:caps/>
-      <w:spacing w:val="10"/>
-      <w:sz w:val="18"/>
-      <w:szCs w:val="18"/>
-    </w:rPr>
-  </w:style>
-  <w:style w:type="character" w:customStyle="1" w:styleId="Heading9Char">
-    <w:name w:val="Heading 9 Char"/>
-    <w:basedOn w:val="DefaultParagraphFont"/>
-    <w:link w:val="Heading9"/>
-    <w:uiPriority w:val="9"/>
-    <w:semiHidden/>
-    <w:rsid w:val="002B6610"/>
-    <w:rPr>
-      <w:i/>
-      <w:caps/>
-      <w:spacing w:val="10"/>
-      <w:sz w:val="18"/>
-      <w:szCs w:val="18"/>
-    </w:rPr>
-  </w:style>
-  <w:style w:type="paragraph" w:styleId="Caption">
-    <w:name w:val="caption"/>
-    <w:basedOn w:val="Normal"/>
-    <w:next w:val="Normal"/>
-    <w:uiPriority w:val="35"/>
-    <w:semiHidden/>
-    <w:unhideWhenUsed/>
-    <w:qFormat/>
-    <w:rsid w:val="002B6610"/>
-    <w:rPr>
-      <w:b/>
-      <w:bCs/>
-      <w:color w:val="2F5496" w:themeColor="accent1" w:themeShade="BF"/>
-      <w:sz w:val="16"/>
-      <w:szCs w:val="16"/>
-    </w:rPr>
-  </w:style>
-  <w:style w:type="paragraph" w:styleId="Title">
-    <w:name w:val="Title"/>
-    <w:basedOn w:val="Normal"/>
-    <w:next w:val="Normal"/>
-    <w:link w:val="TitleChar"/>
-    <w:uiPriority w:val="10"/>
-    <w:qFormat/>
-    <w:rsid w:val="002B6610"/>
+    <w:rsid w:val="001D6DDF"/>
     <w:pPr>
-      <w:spacing w:before="720"/>
+      <w:spacing w:before="100" w:beforeAutospacing="1" w:after="100" w:afterAutospacing="1" w:line="240" w:lineRule="auto"/>
     </w:pPr>
     <w:rPr>
-      <w:caps/>
-      <w:color w:val="4472C4" w:themeColor="accent1"/>
-      <w:spacing w:val="10"/>
-      <w:kern w:val="28"/>
-      <w:sz w:val="52"/>
-      <w:szCs w:val="52"/>
-    </w:rPr>
-  </w:style>
-  <w:style w:type="character" w:customStyle="1" w:styleId="TitleChar">
-    <w:name w:val="Title Char"/>
-    <w:basedOn w:val="DefaultParagraphFont"/>
-    <w:link w:val="Title"/>
-    <w:uiPriority w:val="10"/>
-    <w:rsid w:val="002B6610"/>
-    <w:rPr>
-      <w:caps/>
-      <w:color w:val="4472C4" w:themeColor="accent1"/>
-      <w:spacing w:val="10"/>
-      <w:kern w:val="28"/>
-      <w:sz w:val="52"/>
-      <w:szCs w:val="52"/>
-    </w:rPr>
-  </w:style>
-  <w:style w:type="paragraph" w:styleId="Subtitle">
-    <w:name w:val="Subtitle"/>
-    <w:basedOn w:val="Normal"/>
-    <w:next w:val="Normal"/>
-    <w:link w:val="SubtitleChar"/>
-    <w:uiPriority w:val="11"/>
-    <w:qFormat/>
-    <w:rsid w:val="002B6610"/>
-    <w:pPr>
-      <w:spacing w:after="1000" w:line="240" w:lineRule="auto"/>
-    </w:pPr>
-    <w:rPr>
-      <w:caps/>
-      <w:color w:val="595959" w:themeColor="text1" w:themeTint="A6"/>
-      <w:spacing w:val="10"/>
+      <w:rFonts w:ascii="Times New Roman" w:eastAsia="Times New Roman" w:hAnsi="Times New Roman" w:cs="Times New Roman"/>
       <w:sz w:val="24"/>
       <w:szCs w:val="24"/>
     </w:rPr>
   </w:style>
-  <w:style w:type="character" w:customStyle="1" w:styleId="SubtitleChar">
-    <w:name w:val="Subtitle Char"/>
+  <w:style w:type="character" w:customStyle="1" w:styleId="apple-converted-space">
+    <w:name w:val="apple-converted-space"/>
     <w:basedOn w:val="DefaultParagraphFont"/>
-    <w:link w:val="Subtitle"/>
-    <w:uiPriority w:val="11"/>
-    <w:rsid w:val="002B6610"/>
-    <w:rPr>
-      <w:caps/>
-      <w:color w:val="595959" w:themeColor="text1" w:themeTint="A6"/>
-      <w:spacing w:val="10"/>
-      <w:sz w:val="24"/>
-      <w:szCs w:val="24"/>
-    </w:rPr>
-  </w:style>
-  <w:style w:type="character" w:styleId="Strong">
-    <w:name w:val="Strong"/>
-    <w:uiPriority w:val="22"/>
-    <w:qFormat/>
-    <w:rsid w:val="002B6610"/>
-    <w:rPr>
-      <w:b/>
-      <w:bCs/>
-    </w:rPr>
-  </w:style>
-  <w:style w:type="character" w:styleId="Emphasis">
-    <w:name w:val="Emphasis"/>
-    <w:uiPriority w:val="20"/>
-    <w:qFormat/>
-    <w:rsid w:val="002B6610"/>
-    <w:rPr>
-      <w:caps/>
-      <w:color w:val="1F3763" w:themeColor="accent1" w:themeShade="7F"/>
-      <w:spacing w:val="5"/>
-    </w:rPr>
-  </w:style>
-  <w:style w:type="paragraph" w:styleId="NoSpacing">
-    <w:name w:val="No Spacing"/>
-    <w:basedOn w:val="Normal"/>
-    <w:link w:val="NoSpacingChar"/>
-    <w:uiPriority w:val="1"/>
-    <w:qFormat/>
-    <w:rsid w:val="002B6610"/>
-    <w:pPr>
-      <w:spacing w:before="0" w:after="0" w:line="240" w:lineRule="auto"/>
-    </w:pPr>
-  </w:style>
-  <w:style w:type="character" w:customStyle="1" w:styleId="NoSpacingChar">
-    <w:name w:val="No Spacing Char"/>
-    <w:basedOn w:val="DefaultParagraphFont"/>
-    <w:link w:val="NoSpacing"/>
-    <w:uiPriority w:val="1"/>
-    <w:rsid w:val="002B6610"/>
-    <w:rPr>
-      <w:sz w:val="20"/>
-      <w:szCs w:val="20"/>
-    </w:rPr>
-  </w:style>
-  <w:style w:type="paragraph" w:styleId="ListParagraph">
-    <w:name w:val="List Paragraph"/>
-    <w:basedOn w:val="Normal"/>
-    <w:uiPriority w:val="34"/>
-    <w:qFormat/>
-    <w:rsid w:val="002B6610"/>
-    <w:pPr>
-      <w:ind w:left="720"/>
-      <w:contextualSpacing/>
-    </w:pPr>
-  </w:style>
-  <w:style w:type="paragraph" w:styleId="Quote">
-    <w:name w:val="Quote"/>
-    <w:basedOn w:val="Normal"/>
-    <w:next w:val="Normal"/>
-    <w:link w:val="QuoteChar"/>
-    <w:uiPriority w:val="29"/>
-    <w:qFormat/>
-    <w:rsid w:val="002B6610"/>
-    <w:rPr>
-      <w:i/>
-      <w:iCs/>
-    </w:rPr>
-  </w:style>
-  <w:style w:type="character" w:customStyle="1" w:styleId="QuoteChar">
-    <w:name w:val="Quote Char"/>
-    <w:basedOn w:val="DefaultParagraphFont"/>
-    <w:link w:val="Quote"/>
-    <w:uiPriority w:val="29"/>
-    <w:rsid w:val="002B6610"/>
-    <w:rPr>
-      <w:i/>
-      <w:iCs/>
-      <w:sz w:val="20"/>
-      <w:szCs w:val="20"/>
-    </w:rPr>
-  </w:style>
-  <w:style w:type="paragraph" w:styleId="IntenseQuote">
-    <w:name w:val="Intense Quote"/>
-    <w:basedOn w:val="Normal"/>
-    <w:next w:val="Normal"/>
-    <w:link w:val="IntenseQuoteChar"/>
-    <w:uiPriority w:val="30"/>
-    <w:qFormat/>
-    <w:rsid w:val="002B6610"/>
-    <w:pPr>
-      <w:pBdr>
-        <w:top w:val="single" w:sz="4" w:space="10" w:color="4472C4" w:themeColor="accent1"/>
-        <w:left w:val="single" w:sz="4" w:space="10" w:color="4472C4" w:themeColor="accent1"/>
-      </w:pBdr>
-      <w:spacing w:after="0"/>
-      <w:ind w:left="1296" w:right="1152"/>
-      <w:jc w:val="both"/>
-    </w:pPr>
-    <w:rPr>
-      <w:i/>
-      <w:iCs/>
-      <w:color w:val="4472C4" w:themeColor="accent1"/>
-    </w:rPr>
-  </w:style>
-  <w:style w:type="character" w:customStyle="1" w:styleId="IntenseQuoteChar">
-    <w:name w:val="Intense Quote Char"/>
-    <w:basedOn w:val="DefaultParagraphFont"/>
-    <w:link w:val="IntenseQuote"/>
-    <w:uiPriority w:val="30"/>
-    <w:rsid w:val="002B6610"/>
-    <w:rPr>
-      <w:i/>
-      <w:iCs/>
-      <w:color w:val="4472C4" w:themeColor="accent1"/>
-      <w:sz w:val="20"/>
-      <w:szCs w:val="20"/>
-    </w:rPr>
-  </w:style>
-  <w:style w:type="character" w:styleId="SubtleEmphasis">
-    <w:name w:val="Subtle Emphasis"/>
-    <w:uiPriority w:val="19"/>
-    <w:qFormat/>
-    <w:rsid w:val="002B6610"/>
-    <w:rPr>
-      <w:i/>
-      <w:iCs/>
-      <w:color w:val="1F3763" w:themeColor="accent1" w:themeShade="7F"/>
-    </w:rPr>
-  </w:style>
-  <w:style w:type="character" w:styleId="IntenseEmphasis">
-    <w:name w:val="Intense Emphasis"/>
-    <w:uiPriority w:val="21"/>
-    <w:qFormat/>
-    <w:rsid w:val="002B6610"/>
-    <w:rPr>
-      <w:b/>
-      <w:bCs/>
-      <w:caps/>
-      <w:color w:val="1F3763" w:themeColor="accent1" w:themeShade="7F"/>
-      <w:spacing w:val="10"/>
-    </w:rPr>
-  </w:style>
-  <w:style w:type="character" w:styleId="SubtleReference">
-    <w:name w:val="Subtle Reference"/>
-    <w:uiPriority w:val="31"/>
-    <w:qFormat/>
-    <w:rsid w:val="002B6610"/>
-    <w:rPr>
-      <w:b/>
-      <w:bCs/>
-      <w:color w:val="4472C4" w:themeColor="accent1"/>
-    </w:rPr>
-  </w:style>
-  <w:style w:type="character" w:styleId="IntenseReference">
-    <w:name w:val="Intense Reference"/>
-    <w:uiPriority w:val="32"/>
-    <w:qFormat/>
-    <w:rsid w:val="002B6610"/>
-    <w:rPr>
-      <w:b/>
-      <w:bCs/>
-      <w:i/>
-      <w:iCs/>
-      <w:caps/>
-      <w:color w:val="4472C4" w:themeColor="accent1"/>
-    </w:rPr>
-  </w:style>
-  <w:style w:type="character" w:styleId="BookTitle">
-    <w:name w:val="Book Title"/>
-    <w:uiPriority w:val="33"/>
-    <w:qFormat/>
-    <w:rsid w:val="002B6610"/>
-    <w:rPr>
-      <w:b/>
-      <w:bCs/>
-      <w:i/>
-      <w:iCs/>
-      <w:spacing w:val="9"/>
-    </w:rPr>
-  </w:style>
-  <w:style w:type="paragraph" w:styleId="TOCHeading">
-    <w:name w:val="TOC Heading"/>
-    <w:basedOn w:val="Heading1"/>
-    <w:next w:val="Normal"/>
-    <w:uiPriority w:val="39"/>
-    <w:semiHidden/>
-    <w:unhideWhenUsed/>
-    <w:qFormat/>
-    <w:rsid w:val="002B6610"/>
-    <w:pPr>
-      <w:outlineLvl w:val="9"/>
-    </w:pPr>
-  </w:style>
-  <w:style w:type="table" w:styleId="TableGrid">
-    <w:name w:val="Table Grid"/>
-    <w:basedOn w:val="TableNormal"/>
-    <w:uiPriority w:val="39"/>
-    <w:rsid w:val="004C5855"/>
-    <w:pPr>
-      <w:spacing w:before="0" w:after="0" w:line="240" w:lineRule="auto"/>
-    </w:pPr>
-    <w:tblPr>
-      <w:tblInd w:w="0" w:type="dxa"/>
-      <w:tblBorders>
-        <w:top w:val="single" w:sz="4" w:space="0" w:color="auto"/>
-        <w:left w:val="single" w:sz="4" w:space="0" w:color="auto"/>
-        <w:bottom w:val="single" w:sz="4" w:space="0" w:color="auto"/>
-        <w:right w:val="single" w:sz="4" w:space="0" w:color="auto"/>
-        <w:insideH w:val="single" w:sz="4" w:space="0" w:color="auto"/>
-        <w:insideV w:val="single" w:sz="4" w:space="0" w:color="auto"/>
-      </w:tblBorders>
-      <w:tblCellMar>
-        <w:top w:w="0" w:type="dxa"/>
-        <w:left w:w="108" w:type="dxa"/>
-        <w:bottom w:w="0" w:type="dxa"/>
-        <w:right w:w="108" w:type="dxa"/>
-      </w:tblCellMar>
-    </w:tblPr>
-  </w:style>
-  <w:style w:type="paragraph" w:styleId="BalloonText">
-    <w:name w:val="Balloon Text"/>
-    <w:basedOn w:val="Normal"/>
-    <w:link w:val="BalloonTextChar"/>
-    <w:uiPriority w:val="99"/>
-    <w:semiHidden/>
-    <w:unhideWhenUsed/>
-    <w:rsid w:val="003D78F9"/>
-    <w:pPr>
-      <w:spacing w:before="0" w:after="0" w:line="240" w:lineRule="auto"/>
-    </w:pPr>
-    <w:rPr>
-      <w:rFonts w:ascii="Times New Roman" w:hAnsi="Times New Roman" w:cs="Times New Roman"/>
-      <w:sz w:val="18"/>
-      <w:szCs w:val="18"/>
-    </w:rPr>
-  </w:style>
-  <w:style w:type="character" w:customStyle="1" w:styleId="BalloonTextChar">
-    <w:name w:val="Balloon Text Char"/>
-    <w:basedOn w:val="DefaultParagraphFont"/>
-    <w:link w:val="BalloonText"/>
-    <w:uiPriority w:val="99"/>
-    <w:semiHidden/>
-    <w:rsid w:val="003D78F9"/>
-    <w:rPr>
-      <w:rFonts w:ascii="Times New Roman" w:hAnsi="Times New Roman" w:cs="Times New Roman"/>
-      <w:sz w:val="18"/>
-      <w:szCs w:val="18"/>
-    </w:rPr>
-  </w:style>
-  <w:style w:type="character" w:styleId="Hyperlink">
-    <w:name w:val="Hyperlink"/>
-    <w:basedOn w:val="DefaultParagraphFont"/>
-    <w:uiPriority w:val="99"/>
-    <w:unhideWhenUsed/>
-    <w:rsid w:val="00233A70"/>
-    <w:rPr>
-      <w:color w:val="0563C1" w:themeColor="hyperlink"/>
-      <w:u w:val="single"/>
-    </w:rPr>
+    <w:rsid w:val="001D6DDF"/>
   </w:style>
 </w:styles>
 </file>
@@ -4941,7 +4565,7 @@
   <a:extraClrSchemeLst/>
   <a:extLst>
     <a:ext uri="{05A4C25C-085E-4340-85A3-A5531E510DB2}">
-      <thm15:themeFamily xmlns:thm15="http://schemas.microsoft.com/office/thememl/2012/main" xmlns="" name="Office Theme" id="{62F939B6-93AF-4DB8-9C6B-D6C7DFDC589F}" vid="{4A3C46E8-61CC-4603-A589-7422A47A8E4A}"/>
+      <thm15:themeFamily xmlns:thm15="http://schemas.microsoft.com/office/thememl/2012/main" name="Office Theme" id="{62F939B6-93AF-4DB8-9C6B-D6C7DFDC589F}" vid="{4A3C46E8-61CC-4603-A589-7422A47A8E4A}"/>
     </a:ext>
   </a:extLst>
 </a:theme>

</xml_diff>